<commit_message>
Added Typescript nodejs and Practice Questions
</commit_message>
<xml_diff>
--- a/typescript/Typescript_quick_notes.docx
+++ b/typescript/Typescript_quick_notes.docx
@@ -31,8 +31,16 @@
         <w:rPr>
           <w:b/>
         </w:rPr>
-        <w:t>What is the Typescript and why is used ?</w:t>
-      </w:r>
+        <w:t xml:space="preserve">What is the Typescript and why is </w:t>
+      </w:r>
+      <w:proofErr w:type="gramStart"/>
+      <w:r>
+        <w:rPr>
+          <w:b/>
+        </w:rPr>
+        <w:t>used ?</w:t>
+      </w:r>
+      <w:proofErr w:type="gramEnd"/>
     </w:p>
     <w:p>
       <w:pPr>
@@ -49,21 +57,69 @@
         <w:t xml:space="preserve">Typescript </w:t>
       </w:r>
       <w:r>
-        <w:t>is the super set or we can call the wrapper around the javascript where we which provides the ability to write the statically typed javascript into the code . Note the typescript is just the static protection layer , as we write the typescript code it will be converted to equivalent javascript code and then will be passed to the browser for execution.</w:t>
-      </w:r>
-    </w:p>
-    <w:p>
-      <w:pPr>
-        <w:rPr>
-          <w:b/>
-        </w:rPr>
-      </w:pPr>
-      <w:r>
-        <w:rPr>
-          <w:b/>
-        </w:rPr>
-        <w:t>Question 2 )</w:t>
-      </w:r>
+        <w:t xml:space="preserve">is the super set or we can call the wrapper around the </w:t>
+      </w:r>
+      <w:proofErr w:type="spellStart"/>
+      <w:r>
+        <w:t>javascript</w:t>
+      </w:r>
+      <w:proofErr w:type="spellEnd"/>
+      <w:r>
+        <w:t xml:space="preserve"> where we which provides the ability to write the statically typed </w:t>
+      </w:r>
+      <w:proofErr w:type="spellStart"/>
+      <w:r>
+        <w:t>javascript</w:t>
+      </w:r>
+      <w:proofErr w:type="spellEnd"/>
+      <w:r>
+        <w:t xml:space="preserve"> into the </w:t>
+      </w:r>
+      <w:proofErr w:type="gramStart"/>
+      <w:r>
+        <w:t>code .</w:t>
+      </w:r>
+      <w:proofErr w:type="gramEnd"/>
+      <w:r>
+        <w:t xml:space="preserve"> Note the typescript is just the static protection </w:t>
+      </w:r>
+      <w:proofErr w:type="gramStart"/>
+      <w:r>
+        <w:t>layer ,</w:t>
+      </w:r>
+      <w:proofErr w:type="gramEnd"/>
+      <w:r>
+        <w:t xml:space="preserve"> as we write the typescript code it will be converted to equivalent </w:t>
+      </w:r>
+      <w:proofErr w:type="spellStart"/>
+      <w:r>
+        <w:t>javascript</w:t>
+      </w:r>
+      <w:proofErr w:type="spellEnd"/>
+      <w:r>
+        <w:t xml:space="preserve"> code and then will be passed to the browser for execution.</w:t>
+      </w:r>
+    </w:p>
+    <w:p>
+      <w:pPr>
+        <w:rPr>
+          <w:b/>
+        </w:rPr>
+      </w:pPr>
+      <w:r>
+        <w:rPr>
+          <w:b/>
+        </w:rPr>
+        <w:t xml:space="preserve">Question </w:t>
+      </w:r>
+      <w:proofErr w:type="gramStart"/>
+      <w:r>
+        <w:rPr>
+          <w:b/>
+        </w:rPr>
+        <w:t>2 )</w:t>
+      </w:r>
+      <w:proofErr w:type="gramEnd"/>
       <w:r>
         <w:t xml:space="preserve"> </w:t>
       </w:r>
@@ -71,7 +127,21 @@
         <w:rPr>
           <w:b/>
         </w:rPr>
-        <w:t>What is the tsc in the typescript ?</w:t>
+        <w:t xml:space="preserve">What is the </w:t>
+      </w:r>
+      <w:proofErr w:type="spellStart"/>
+      <w:r>
+        <w:rPr>
+          <w:b/>
+        </w:rPr>
+        <w:t>tsc</w:t>
+      </w:r>
+      <w:proofErr w:type="spellEnd"/>
+      <w:r>
+        <w:rPr>
+          <w:b/>
+        </w:rPr>
+        <w:t xml:space="preserve"> in the typescript ?</w:t>
       </w:r>
     </w:p>
     <w:p>
@@ -86,7 +156,31 @@
         </w:rPr>
       </w:pPr>
       <w:r>
-        <w:t xml:space="preserve">The tsc is the typescript compiler which is responsible to convert the typescript code to the javascript for the browser rendering . </w:t>
+        <w:t xml:space="preserve">The </w:t>
+      </w:r>
+      <w:proofErr w:type="spellStart"/>
+      <w:r>
+        <w:t>tsc</w:t>
+      </w:r>
+      <w:proofErr w:type="spellEnd"/>
+      <w:r>
+        <w:t xml:space="preserve"> is the typescript compiler which is responsible to convert the typescript code to the </w:t>
+      </w:r>
+      <w:proofErr w:type="spellStart"/>
+      <w:r>
+        <w:t>javascript</w:t>
+      </w:r>
+      <w:proofErr w:type="spellEnd"/>
+      <w:r>
+        <w:t xml:space="preserve"> for the browser </w:t>
+      </w:r>
+      <w:proofErr w:type="gramStart"/>
+      <w:r>
+        <w:t>rendering .</w:t>
+      </w:r>
+      <w:proofErr w:type="gramEnd"/>
+      <w:r>
+        <w:t xml:space="preserve"> </w:t>
       </w:r>
     </w:p>
     <w:p>
@@ -103,25 +197,69 @@
       <w:r>
         <w:t xml:space="preserve">The </w:t>
       </w:r>
-      <w:r>
-        <w:rPr>
-          <w:b/>
-        </w:rPr>
-        <w:t xml:space="preserve">tsc compiler should be installed in the environment separately . </w:t>
-      </w:r>
-    </w:p>
-    <w:p>
-      <w:pPr>
-        <w:rPr>
-          <w:b/>
-        </w:rPr>
-      </w:pPr>
-      <w:r>
-        <w:rPr>
-          <w:b/>
-        </w:rPr>
-        <w:t>Question 3) What is the tsconfig file ?</w:t>
-      </w:r>
+      <w:proofErr w:type="spellStart"/>
+      <w:r>
+        <w:rPr>
+          <w:b/>
+        </w:rPr>
+        <w:t>tsc</w:t>
+      </w:r>
+      <w:proofErr w:type="spellEnd"/>
+      <w:r>
+        <w:rPr>
+          <w:b/>
+        </w:rPr>
+        <w:t xml:space="preserve"> compiler should be installed in the environment </w:t>
+      </w:r>
+      <w:proofErr w:type="gramStart"/>
+      <w:r>
+        <w:rPr>
+          <w:b/>
+        </w:rPr>
+        <w:t>separately .</w:t>
+      </w:r>
+      <w:proofErr w:type="gramEnd"/>
+      <w:r>
+        <w:rPr>
+          <w:b/>
+        </w:rPr>
+        <w:t xml:space="preserve"> </w:t>
+      </w:r>
+    </w:p>
+    <w:p>
+      <w:pPr>
+        <w:rPr>
+          <w:b/>
+        </w:rPr>
+      </w:pPr>
+      <w:r>
+        <w:rPr>
+          <w:b/>
+        </w:rPr>
+        <w:t xml:space="preserve">Question 3) What is the </w:t>
+      </w:r>
+      <w:proofErr w:type="spellStart"/>
+      <w:r>
+        <w:rPr>
+          <w:b/>
+        </w:rPr>
+        <w:t>tsconfig</w:t>
+      </w:r>
+      <w:proofErr w:type="spellEnd"/>
+      <w:r>
+        <w:rPr>
+          <w:b/>
+        </w:rPr>
+        <w:t xml:space="preserve"> </w:t>
+      </w:r>
+      <w:proofErr w:type="gramStart"/>
+      <w:r>
+        <w:rPr>
+          <w:b/>
+        </w:rPr>
+        <w:t>file ?</w:t>
+      </w:r>
+      <w:proofErr w:type="gramEnd"/>
     </w:p>
     <w:p>
       <w:pPr>
@@ -135,10 +273,47 @@
         </w:rPr>
       </w:pPr>
       <w:r>
-        <w:t xml:space="preserve">This is the config fille which tells how your typescript code will be compiled to the javascript , in this file we will declare your options </w:t>
-      </w:r>
-      <w:r>
-        <w:t>which will tell how our the typescript code will be compiled into the javascript .</w:t>
+        <w:t xml:space="preserve">This is the </w:t>
+      </w:r>
+      <w:proofErr w:type="spellStart"/>
+      <w:r>
+        <w:t>config</w:t>
+      </w:r>
+      <w:proofErr w:type="spellEnd"/>
+      <w:r>
+        <w:t xml:space="preserve"> </w:t>
+      </w:r>
+      <w:proofErr w:type="spellStart"/>
+      <w:r>
+        <w:t>fille</w:t>
+      </w:r>
+      <w:proofErr w:type="spellEnd"/>
+      <w:r>
+        <w:t xml:space="preserve"> which tells how your typescript code will be compiled to the </w:t>
+      </w:r>
+      <w:proofErr w:type="spellStart"/>
+      <w:proofErr w:type="gramStart"/>
+      <w:r>
+        <w:t>javascript</w:t>
+      </w:r>
+      <w:proofErr w:type="spellEnd"/>
+      <w:r>
+        <w:t xml:space="preserve"> ,</w:t>
+      </w:r>
+      <w:proofErr w:type="gramEnd"/>
+      <w:r>
+        <w:t xml:space="preserve"> in this file we will declare your options </w:t>
+      </w:r>
+      <w:r>
+        <w:t xml:space="preserve">which will tell how our the typescript code will be compiled into the </w:t>
+      </w:r>
+      <w:proofErr w:type="spellStart"/>
+      <w:r>
+        <w:t>javascript</w:t>
+      </w:r>
+      <w:proofErr w:type="spellEnd"/>
+      <w:r>
+        <w:t xml:space="preserve"> .</w:t>
       </w:r>
     </w:p>
     <w:p>
@@ -153,7 +328,15 @@
         </w:rPr>
       </w:pPr>
       <w:r>
-        <w:t>Some of the most important keys in the tsconfig files are :-</w:t>
+        <w:t xml:space="preserve">Some of the most important keys in the </w:t>
+      </w:r>
+      <w:proofErr w:type="spellStart"/>
+      <w:r>
+        <w:t>tsconfig</w:t>
+      </w:r>
+      <w:proofErr w:type="spellEnd"/>
+      <w:r>
+        <w:t xml:space="preserve"> files are :-</w:t>
       </w:r>
     </w:p>
     <w:p>
@@ -167,6 +350,7 @@
           <w:b/>
         </w:rPr>
       </w:pPr>
+      <w:proofErr w:type="spellStart"/>
       <w:r>
         <w:rPr>
           <w:b/>
@@ -174,7 +358,11 @@
         <w:t>type</w:t>
       </w:r>
       <w:r>
-        <w:t xml:space="preserve">:’commonjs’ or  we can set whatever we need </w:t>
+        <w:t>:’commonjs</w:t>
+      </w:r>
+      <w:proofErr w:type="spellEnd"/>
+      <w:r>
+        <w:t xml:space="preserve">’ or  we can set whatever we need </w:t>
       </w:r>
     </w:p>
     <w:p>
@@ -188,11 +376,19 @@
           <w:b/>
         </w:rPr>
       </w:pPr>
-      <w:r>
-        <w:rPr>
-          <w:b/>
-        </w:rPr>
-        <w:t xml:space="preserve">implicitany:’true’ </w:t>
+      <w:proofErr w:type="spellStart"/>
+      <w:r>
+        <w:rPr>
+          <w:b/>
+        </w:rPr>
+        <w:t>implicitany:’true</w:t>
+      </w:r>
+      <w:proofErr w:type="spellEnd"/>
+      <w:r>
+        <w:rPr>
+          <w:b/>
+        </w:rPr>
+        <w:t xml:space="preserve">’ </w:t>
       </w:r>
       <w:r>
         <w:t xml:space="preserve"> this will tell whether the any variable should be passed or not </w:t>
@@ -209,14 +405,30 @@
           <w:b/>
         </w:rPr>
       </w:pPr>
-      <w:r>
-        <w:rPr>
-          <w:b/>
-        </w:rPr>
-        <w:t xml:space="preserve">outputDir:’&lt;path&gt;’ </w:t>
-      </w:r>
-      <w:r>
-        <w:t xml:space="preserve">this will tell where our javascript compiled code should be stored </w:t>
+      <w:proofErr w:type="spellStart"/>
+      <w:r>
+        <w:rPr>
+          <w:b/>
+        </w:rPr>
+        <w:t>outputDir</w:t>
+      </w:r>
+      <w:proofErr w:type="spellEnd"/>
+      <w:r>
+        <w:rPr>
+          <w:b/>
+        </w:rPr>
+        <w:t xml:space="preserve">:’&lt;path&gt;’ </w:t>
+      </w:r>
+      <w:r>
+        <w:t xml:space="preserve">this will tell where our </w:t>
+      </w:r>
+      <w:proofErr w:type="spellStart"/>
+      <w:r>
+        <w:t>javascript</w:t>
+      </w:r>
+      <w:proofErr w:type="spellEnd"/>
+      <w:r>
+        <w:t xml:space="preserve"> compiled code should be stored </w:t>
       </w:r>
     </w:p>
     <w:p>
@@ -230,14 +442,38 @@
           <w:b/>
         </w:rPr>
       </w:pPr>
-      <w:r>
-        <w:rPr>
-          <w:b/>
-        </w:rPr>
-        <w:t xml:space="preserve">rootDir:’&lt;path&gt;’ </w:t>
-      </w:r>
-      <w:r>
-        <w:t>this will be path we need to define which will be considered by the tsc compiler  to compile our codes.</w:t>
+      <w:proofErr w:type="spellStart"/>
+      <w:proofErr w:type="gramStart"/>
+      <w:r>
+        <w:rPr>
+          <w:b/>
+        </w:rPr>
+        <w:t>rootDir</w:t>
+      </w:r>
+      <w:proofErr w:type="spellEnd"/>
+      <w:r>
+        <w:rPr>
+          <w:b/>
+        </w:rPr>
+        <w:t>:</w:t>
+      </w:r>
+      <w:proofErr w:type="gramEnd"/>
+      <w:r>
+        <w:rPr>
+          <w:b/>
+        </w:rPr>
+        <w:t xml:space="preserve">’&lt;path&gt;’ </w:t>
+      </w:r>
+      <w:r>
+        <w:t xml:space="preserve">this will be path we need to define which will be considered by the </w:t>
+      </w:r>
+      <w:proofErr w:type="spellStart"/>
+      <w:r>
+        <w:t>tsc</w:t>
+      </w:r>
+      <w:proofErr w:type="spellEnd"/>
+      <w:r>
+        <w:t xml:space="preserve"> compiler  to compile our codes.</w:t>
       </w:r>
     </w:p>
     <w:p>
@@ -251,7 +487,35 @@
         <w:rPr>
           <w:b/>
         </w:rPr>
-        <w:t>To create the tsconfig file we need to use the following command tsc –</w:t>
+        <w:t xml:space="preserve">To create the </w:t>
+      </w:r>
+      <w:proofErr w:type="spellStart"/>
+      <w:r>
+        <w:rPr>
+          <w:b/>
+        </w:rPr>
+        <w:t>tsconfig</w:t>
+      </w:r>
+      <w:proofErr w:type="spellEnd"/>
+      <w:r>
+        <w:rPr>
+          <w:b/>
+        </w:rPr>
+        <w:t xml:space="preserve"> file we need to use the following command </w:t>
+      </w:r>
+      <w:proofErr w:type="spellStart"/>
+      <w:r>
+        <w:rPr>
+          <w:b/>
+        </w:rPr>
+        <w:t>tsc</w:t>
+      </w:r>
+      <w:proofErr w:type="spellEnd"/>
+      <w:r>
+        <w:rPr>
+          <w:b/>
+        </w:rPr>
+        <w:t xml:space="preserve"> –</w:t>
       </w:r>
       <w:r>
         <w:rPr>
@@ -276,8 +540,30 @@
         <w:rPr>
           <w:b/>
         </w:rPr>
-        <w:t>(Important) What is type inferencing the typescript ?</w:t>
-      </w:r>
+        <w:t xml:space="preserve">(Important) What is type </w:t>
+      </w:r>
+      <w:proofErr w:type="spellStart"/>
+      <w:r>
+        <w:rPr>
+          <w:b/>
+        </w:rPr>
+        <w:t>inferencing</w:t>
+      </w:r>
+      <w:proofErr w:type="spellEnd"/>
+      <w:r>
+        <w:rPr>
+          <w:b/>
+        </w:rPr>
+        <w:t xml:space="preserve"> the </w:t>
+      </w:r>
+      <w:proofErr w:type="gramStart"/>
+      <w:r>
+        <w:rPr>
+          <w:b/>
+        </w:rPr>
+        <w:t>typescript ?</w:t>
+      </w:r>
+      <w:proofErr w:type="gramEnd"/>
     </w:p>
     <w:p>
       <w:pPr>
@@ -291,20 +577,42 @@
         </w:rPr>
       </w:pPr>
       <w:r>
-        <w:t>The type inferencing in typescript refers to the judging power of the typescript to find out the type of the variable during its initialization even if the type of the variable is not declared.(this is one of the most important property of the typescript code)</w:t>
-      </w:r>
-    </w:p>
-    <w:p>
-      <w:pPr>
-        <w:rPr>
-          <w:b/>
-        </w:rPr>
-      </w:pPr>
-      <w:r>
-        <w:rPr>
-          <w:b/>
-        </w:rPr>
-        <w:t>Question 5) (Important) What are the Basic Types in the typescript?</w:t>
+        <w:t xml:space="preserve">The type </w:t>
+      </w:r>
+      <w:proofErr w:type="spellStart"/>
+      <w:r>
+        <w:t>inferencing</w:t>
+      </w:r>
+      <w:proofErr w:type="spellEnd"/>
+      <w:r>
+        <w:t xml:space="preserve"> in typescript refers to the judging power of the typescript to find out the type of the variable during its initialization even if the type of the variable is not declared.(this is one of the most important property of the typescript code)</w:t>
+      </w:r>
+    </w:p>
+    <w:p>
+      <w:pPr>
+        <w:rPr>
+          <w:b/>
+        </w:rPr>
+      </w:pPr>
+      <w:r>
+        <w:rPr>
+          <w:b/>
+        </w:rPr>
+        <w:t xml:space="preserve">Question 5) (Important) </w:t>
+      </w:r>
+      <w:proofErr w:type="gramStart"/>
+      <w:r>
+        <w:rPr>
+          <w:b/>
+        </w:rPr>
+        <w:t>What</w:t>
+      </w:r>
+      <w:proofErr w:type="gramEnd"/>
+      <w:r>
+        <w:rPr>
+          <w:b/>
+        </w:rPr>
+        <w:t xml:space="preserve"> are the Basic Types in the typescript?</w:t>
       </w:r>
     </w:p>
     <w:p>
@@ -354,6 +662,7 @@
           <w:b/>
         </w:rPr>
       </w:pPr>
+      <w:proofErr w:type="spellStart"/>
       <w:r>
         <w:rPr>
           <w:b/>
@@ -361,7 +670,11 @@
         <w:t>string:</w:t>
       </w:r>
       <w:r>
-        <w:t xml:space="preserve">This type is used to denote string variables </w:t>
+        <w:t>This</w:t>
+      </w:r>
+      <w:proofErr w:type="spellEnd"/>
+      <w:r>
+        <w:t xml:space="preserve"> type is used to denote string variables </w:t>
       </w:r>
     </w:p>
     <w:p>
@@ -396,14 +709,24 @@
           <w:b/>
         </w:rPr>
       </w:pPr>
+      <w:proofErr w:type="gramStart"/>
       <w:r>
         <w:rPr>
           <w:b/>
         </w:rPr>
         <w:t>Any :</w:t>
       </w:r>
-      <w:r>
-        <w:t xml:space="preserve"> (Dangerous to use) This is the datatype which tell that variable could have any value .</w:t>
+      <w:proofErr w:type="gramEnd"/>
+      <w:r>
+        <w:t xml:space="preserve"> (Dangerous to use) This is the </w:t>
+      </w:r>
+      <w:proofErr w:type="spellStart"/>
+      <w:r>
+        <w:t>datatype</w:t>
+      </w:r>
+      <w:proofErr w:type="spellEnd"/>
+      <w:r>
+        <w:t xml:space="preserve"> which tell that variable could have any value .</w:t>
       </w:r>
     </w:p>
     <w:p>
@@ -424,7 +747,15 @@
         <w:t>Void :</w:t>
       </w:r>
       <w:r>
-        <w:t xml:space="preserve"> (Defined for the function) This is the datatype which are used for the functions which does not return any value </w:t>
+        <w:t xml:space="preserve"> (Defined for the function) This is the </w:t>
+      </w:r>
+      <w:proofErr w:type="spellStart"/>
+      <w:r>
+        <w:t>datatype</w:t>
+      </w:r>
+      <w:proofErr w:type="spellEnd"/>
+      <w:r>
+        <w:t xml:space="preserve"> which are used for the functions which does not return any value </w:t>
       </w:r>
     </w:p>
     <w:p>
@@ -442,10 +773,26 @@
         <w:rPr>
           <w:b/>
         </w:rPr>
-        <w:t>Null and undefined :</w:t>
-      </w:r>
-      <w:r>
-        <w:t xml:space="preserve"> This datatypes will we used to declare the null or undefined if required in some cases.</w:t>
+        <w:t xml:space="preserve">Null and </w:t>
+      </w:r>
+      <w:proofErr w:type="gramStart"/>
+      <w:r>
+        <w:rPr>
+          <w:b/>
+        </w:rPr>
+        <w:t>undefined :</w:t>
+      </w:r>
+      <w:proofErr w:type="gramEnd"/>
+      <w:r>
+        <w:t xml:space="preserve"> This </w:t>
+      </w:r>
+      <w:proofErr w:type="spellStart"/>
+      <w:r>
+        <w:t>datatypes</w:t>
+      </w:r>
+      <w:proofErr w:type="spellEnd"/>
+      <w:r>
+        <w:t xml:space="preserve"> will we used to declare the null or undefined if required in some cases.</w:t>
       </w:r>
     </w:p>
     <w:p>
@@ -454,7 +801,21 @@
           <w:b/>
         </w:rPr>
         <w:lastRenderedPageBreak/>
-        <w:t>Question 6) What are some non primitive data types in the typescript?</w:t>
+        <w:t xml:space="preserve">Question 6) </w:t>
+      </w:r>
+      <w:proofErr w:type="gramStart"/>
+      <w:r>
+        <w:rPr>
+          <w:b/>
+        </w:rPr>
+        <w:t>What</w:t>
+      </w:r>
+      <w:proofErr w:type="gramEnd"/>
+      <w:r>
+        <w:rPr>
+          <w:b/>
+        </w:rPr>
+        <w:t xml:space="preserve"> are some non primitive data types in the typescript?</w:t>
       </w:r>
     </w:p>
     <w:p>
@@ -469,13 +830,57 @@
         </w:rPr>
       </w:pPr>
       <w:r>
-        <w:t xml:space="preserve">Like the javascript we have the non primitive datatypes also , which are </w:t>
-      </w:r>
-      <w:r>
-        <w:rPr>
-          <w:b/>
-        </w:rPr>
-        <w:t xml:space="preserve">Arrays , Tuple , enums and object </w:t>
+        <w:t xml:space="preserve">Like the </w:t>
+      </w:r>
+      <w:proofErr w:type="spellStart"/>
+      <w:r>
+        <w:t>javascript</w:t>
+      </w:r>
+      <w:proofErr w:type="spellEnd"/>
+      <w:r>
+        <w:t xml:space="preserve"> we have the non primitive </w:t>
+      </w:r>
+      <w:proofErr w:type="spellStart"/>
+      <w:r>
+        <w:t>datatypes</w:t>
+      </w:r>
+      <w:proofErr w:type="spellEnd"/>
+      <w:r>
+        <w:t xml:space="preserve"> also , which are </w:t>
+      </w:r>
+      <w:r>
+        <w:rPr>
+          <w:b/>
+        </w:rPr>
+        <w:t xml:space="preserve">Arrays , </w:t>
+      </w:r>
+      <w:proofErr w:type="spellStart"/>
+      <w:r>
+        <w:rPr>
+          <w:b/>
+        </w:rPr>
+        <w:t>Tuple</w:t>
+      </w:r>
+      <w:proofErr w:type="spellEnd"/>
+      <w:r>
+        <w:rPr>
+          <w:b/>
+        </w:rPr>
+        <w:t xml:space="preserve"> , </w:t>
+      </w:r>
+      <w:proofErr w:type="spellStart"/>
+      <w:r>
+        <w:rPr>
+          <w:b/>
+        </w:rPr>
+        <w:t>enums</w:t>
+      </w:r>
+      <w:proofErr w:type="spellEnd"/>
+      <w:r>
+        <w:rPr>
+          <w:b/>
+        </w:rPr>
+        <w:t xml:space="preserve"> and object </w:t>
       </w:r>
     </w:p>
     <w:p>
@@ -490,7 +895,29 @@
         <w:rPr>
           <w:b/>
         </w:rPr>
-        <w:t>In this we will learn about declaring the Arrays and Tuples  in the typescript :-</w:t>
+        <w:t xml:space="preserve">In this we will learn about declaring the Arrays and </w:t>
+      </w:r>
+      <w:proofErr w:type="spellStart"/>
+      <w:proofErr w:type="gramStart"/>
+      <w:r>
+        <w:rPr>
+          <w:b/>
+        </w:rPr>
+        <w:t>Tuples</w:t>
+      </w:r>
+      <w:proofErr w:type="spellEnd"/>
+      <w:r>
+        <w:rPr>
+          <w:b/>
+        </w:rPr>
+        <w:t xml:space="preserve">  in</w:t>
+      </w:r>
+      <w:proofErr w:type="gramEnd"/>
+      <w:r>
+        <w:rPr>
+          <w:b/>
+        </w:rPr>
+        <w:t xml:space="preserve"> the typescript :-</w:t>
       </w:r>
     </w:p>
     <w:p>
@@ -554,7 +981,27 @@
           <w:sz w:val="21"/>
           <w:szCs w:val="21"/>
         </w:rPr>
-        <w:t xml:space="preserve"> arr:</w:t>
+        <w:t xml:space="preserve"> </w:t>
+      </w:r>
+      <w:proofErr w:type="spellStart"/>
+      <w:r>
+        <w:rPr>
+          <w:rFonts w:ascii="Consolas" w:eastAsia="Times New Roman" w:hAnsi="Consolas" w:cs="Times New Roman"/>
+          <w:color w:val="000000"/>
+          <w:sz w:val="21"/>
+          <w:szCs w:val="21"/>
+        </w:rPr>
+        <w:t>arr</w:t>
+      </w:r>
+      <w:proofErr w:type="gramStart"/>
+      <w:r>
+        <w:rPr>
+          <w:rFonts w:ascii="Consolas" w:eastAsia="Times New Roman" w:hAnsi="Consolas" w:cs="Times New Roman"/>
+          <w:color w:val="000000"/>
+          <w:sz w:val="21"/>
+          <w:szCs w:val="21"/>
+        </w:rPr>
+        <w:t>:</w:t>
       </w:r>
       <w:r>
         <w:rPr>
@@ -565,6 +1012,8 @@
         </w:rPr>
         <w:t>number</w:t>
       </w:r>
+      <w:proofErr w:type="spellEnd"/>
+      <w:proofErr w:type="gramEnd"/>
       <w:r>
         <w:rPr>
           <w:rFonts w:ascii="Consolas" w:eastAsia="Times New Roman" w:hAnsi="Consolas" w:cs="Times New Roman"/>
@@ -711,7 +1160,18 @@
           <w:sz w:val="21"/>
           <w:szCs w:val="21"/>
         </w:rPr>
-        <w:t xml:space="preserve">Syntax 2)  </w:t>
+        <w:t>Syntax 2</w:t>
+      </w:r>
+      <w:proofErr w:type="gramStart"/>
+      <w:r>
+        <w:rPr>
+          <w:rFonts w:ascii="Consolas" w:eastAsia="Times New Roman" w:hAnsi="Consolas" w:cs="Times New Roman"/>
+          <w:b/>
+          <w:color w:val="000000"/>
+          <w:sz w:val="21"/>
+          <w:szCs w:val="21"/>
+        </w:rPr>
+        <w:t xml:space="preserve">)  </w:t>
       </w:r>
       <w:r>
         <w:rPr>
@@ -722,6 +1182,7 @@
         </w:rPr>
         <w:t>const</w:t>
       </w:r>
+      <w:proofErr w:type="gramEnd"/>
       <w:r>
         <w:rPr>
           <w:rFonts w:ascii="Consolas" w:eastAsia="Times New Roman" w:hAnsi="Consolas" w:cs="Times New Roman"/>
@@ -870,8 +1331,86 @@
           <w:szCs w:val="21"/>
         </w:rPr>
         <w:tab/>
-        <w:t>Syntax to declare the Tuples ( The tuples in the typescript) a Array with set elements with set Datatypes</w:t>
-      </w:r>
+        <w:t xml:space="preserve">Syntax to declare the </w:t>
+      </w:r>
+      <w:proofErr w:type="spellStart"/>
+      <w:r>
+        <w:rPr>
+          <w:rFonts w:ascii="Consolas" w:eastAsia="Times New Roman" w:hAnsi="Consolas" w:cs="Times New Roman"/>
+          <w:b/>
+          <w:color w:val="000000"/>
+          <w:sz w:val="21"/>
+          <w:szCs w:val="21"/>
+        </w:rPr>
+        <w:t>Tuples</w:t>
+      </w:r>
+      <w:proofErr w:type="spellEnd"/>
+      <w:r>
+        <w:rPr>
+          <w:rFonts w:ascii="Consolas" w:eastAsia="Times New Roman" w:hAnsi="Consolas" w:cs="Times New Roman"/>
+          <w:b/>
+          <w:color w:val="000000"/>
+          <w:sz w:val="21"/>
+          <w:szCs w:val="21"/>
+        </w:rPr>
+        <w:t xml:space="preserve"> </w:t>
+      </w:r>
+      <w:proofErr w:type="gramStart"/>
+      <w:r>
+        <w:rPr>
+          <w:rFonts w:ascii="Consolas" w:eastAsia="Times New Roman" w:hAnsi="Consolas" w:cs="Times New Roman"/>
+          <w:b/>
+          <w:color w:val="000000"/>
+          <w:sz w:val="21"/>
+          <w:szCs w:val="21"/>
+        </w:rPr>
+        <w:t>( The</w:t>
+      </w:r>
+      <w:proofErr w:type="gramEnd"/>
+      <w:r>
+        <w:rPr>
+          <w:rFonts w:ascii="Consolas" w:eastAsia="Times New Roman" w:hAnsi="Consolas" w:cs="Times New Roman"/>
+          <w:b/>
+          <w:color w:val="000000"/>
+          <w:sz w:val="21"/>
+          <w:szCs w:val="21"/>
+        </w:rPr>
+        <w:t xml:space="preserve"> </w:t>
+      </w:r>
+      <w:proofErr w:type="spellStart"/>
+      <w:r>
+        <w:rPr>
+          <w:rFonts w:ascii="Consolas" w:eastAsia="Times New Roman" w:hAnsi="Consolas" w:cs="Times New Roman"/>
+          <w:b/>
+          <w:color w:val="000000"/>
+          <w:sz w:val="21"/>
+          <w:szCs w:val="21"/>
+        </w:rPr>
+        <w:t>tuples</w:t>
+      </w:r>
+      <w:proofErr w:type="spellEnd"/>
+      <w:r>
+        <w:rPr>
+          <w:rFonts w:ascii="Consolas" w:eastAsia="Times New Roman" w:hAnsi="Consolas" w:cs="Times New Roman"/>
+          <w:b/>
+          <w:color w:val="000000"/>
+          <w:sz w:val="21"/>
+          <w:szCs w:val="21"/>
+        </w:rPr>
+        <w:t xml:space="preserve"> in the typescript) a Array with set elements with set </w:t>
+      </w:r>
+      <w:proofErr w:type="spellStart"/>
+      <w:r>
+        <w:rPr>
+          <w:rFonts w:ascii="Consolas" w:eastAsia="Times New Roman" w:hAnsi="Consolas" w:cs="Times New Roman"/>
+          <w:b/>
+          <w:color w:val="000000"/>
+          <w:sz w:val="21"/>
+          <w:szCs w:val="21"/>
+        </w:rPr>
+        <w:t>Datatypes</w:t>
+      </w:r>
+      <w:proofErr w:type="spellEnd"/>
     </w:p>
     <w:p>
       <w:pPr>
@@ -902,7 +1441,27 @@
           <w:sz w:val="21"/>
           <w:szCs w:val="21"/>
         </w:rPr>
-        <w:t xml:space="preserve">// syntax to declare the tuples </w:t>
+        <w:t xml:space="preserve">// syntax to declare the </w:t>
+      </w:r>
+      <w:proofErr w:type="spellStart"/>
+      <w:r>
+        <w:rPr>
+          <w:rFonts w:ascii="Consolas" w:eastAsia="Times New Roman" w:hAnsi="Consolas" w:cs="Times New Roman"/>
+          <w:color w:val="6C6F2D"/>
+          <w:sz w:val="21"/>
+          <w:szCs w:val="21"/>
+        </w:rPr>
+        <w:t>tuples</w:t>
+      </w:r>
+      <w:proofErr w:type="spellEnd"/>
+      <w:r>
+        <w:rPr>
+          <w:rFonts w:ascii="Consolas" w:eastAsia="Times New Roman" w:hAnsi="Consolas" w:cs="Times New Roman"/>
+          <w:color w:val="6C6F2D"/>
+          <w:sz w:val="21"/>
+          <w:szCs w:val="21"/>
+        </w:rPr>
+        <w:t xml:space="preserve"> </w:t>
       </w:r>
     </w:p>
     <w:p>
@@ -917,6 +1476,7 @@
           <w:szCs w:val="21"/>
         </w:rPr>
       </w:pPr>
+      <w:proofErr w:type="gramStart"/>
       <w:r>
         <w:rPr>
           <w:rFonts w:ascii="Consolas" w:eastAsia="Times New Roman" w:hAnsi="Consolas" w:cs="Times New Roman"/>
@@ -926,15 +1486,37 @@
         </w:rPr>
         <w:t>const</w:t>
       </w:r>
-      <w:r>
-        <w:rPr>
-          <w:rFonts w:ascii="Consolas" w:eastAsia="Times New Roman" w:hAnsi="Consolas" w:cs="Times New Roman"/>
-          <w:color w:val="000000"/>
-          <w:sz w:val="21"/>
-          <w:szCs w:val="21"/>
-        </w:rPr>
-        <w:t xml:space="preserve"> tup :[</w:t>
-      </w:r>
+      <w:proofErr w:type="gramEnd"/>
+      <w:r>
+        <w:rPr>
+          <w:rFonts w:ascii="Consolas" w:eastAsia="Times New Roman" w:hAnsi="Consolas" w:cs="Times New Roman"/>
+          <w:color w:val="000000"/>
+          <w:sz w:val="21"/>
+          <w:szCs w:val="21"/>
+        </w:rPr>
+        <w:t xml:space="preserve"> </w:t>
+      </w:r>
+      <w:proofErr w:type="spellStart"/>
+      <w:r>
+        <w:rPr>
+          <w:rFonts w:ascii="Consolas" w:eastAsia="Times New Roman" w:hAnsi="Consolas" w:cs="Times New Roman"/>
+          <w:color w:val="000000"/>
+          <w:sz w:val="21"/>
+          <w:szCs w:val="21"/>
+        </w:rPr>
+        <w:t>tup</w:t>
+      </w:r>
+      <w:proofErr w:type="spellEnd"/>
+      <w:r>
+        <w:rPr>
+          <w:rFonts w:ascii="Consolas" w:eastAsia="Times New Roman" w:hAnsi="Consolas" w:cs="Times New Roman"/>
+          <w:color w:val="000000"/>
+          <w:sz w:val="21"/>
+          <w:szCs w:val="21"/>
+        </w:rPr>
+        <w:t xml:space="preserve"> :[</w:t>
+      </w:r>
+      <w:proofErr w:type="spellStart"/>
       <w:r>
         <w:rPr>
           <w:rFonts w:ascii="Consolas" w:eastAsia="Times New Roman" w:hAnsi="Consolas" w:cs="Times New Roman"/>
@@ -980,6 +1562,7 @@
         </w:rPr>
         <w:t>boolean</w:t>
       </w:r>
+      <w:proofErr w:type="spellEnd"/>
       <w:r>
         <w:rPr>
           <w:rFonts w:ascii="Consolas" w:eastAsia="Times New Roman" w:hAnsi="Consolas" w:cs="Times New Roman"/>
@@ -1050,33 +1633,75 @@
           <w:sz w:val="21"/>
           <w:szCs w:val="21"/>
         </w:rPr>
-        <w:t xml:space="preserve"> //this is the syntax to declare the tuple in the typescript</w:t>
-      </w:r>
-    </w:p>
-    <w:p>
-      <w:pPr>
-        <w:shd w:val="clear" w:color="auto" w:fill="FFFFFE"/>
-        <w:spacing w:after="0" w:line="285" w:lineRule="atLeast"/>
-        <w:rPr>
-          <w:rFonts w:ascii="Consolas" w:eastAsia="Times New Roman" w:hAnsi="Consolas" w:cs="Times New Roman"/>
-          <w:color w:val="000000"/>
-          <w:sz w:val="21"/>
-          <w:szCs w:val="21"/>
-        </w:rPr>
-      </w:pPr>
-    </w:p>
-    <w:p>
-      <w:pPr>
-        <w:rPr>
-          <w:b/>
-        </w:rPr>
-      </w:pPr>
-      <w:r>
-        <w:rPr>
-          <w:b/>
-        </w:rPr>
-        <w:t>Question 6) What are enums in the typescript ?</w:t>
-      </w:r>
+        <w:t xml:space="preserve"> //this is the syntax to declare the </w:t>
+      </w:r>
+      <w:proofErr w:type="spellStart"/>
+      <w:r>
+        <w:rPr>
+          <w:rFonts w:ascii="Consolas" w:eastAsia="Times New Roman" w:hAnsi="Consolas" w:cs="Times New Roman"/>
+          <w:color w:val="000000"/>
+          <w:sz w:val="21"/>
+          <w:szCs w:val="21"/>
+        </w:rPr>
+        <w:t>tuple</w:t>
+      </w:r>
+      <w:proofErr w:type="spellEnd"/>
+      <w:r>
+        <w:rPr>
+          <w:rFonts w:ascii="Consolas" w:eastAsia="Times New Roman" w:hAnsi="Consolas" w:cs="Times New Roman"/>
+          <w:color w:val="000000"/>
+          <w:sz w:val="21"/>
+          <w:szCs w:val="21"/>
+        </w:rPr>
+        <w:t xml:space="preserve"> in the typescript</w:t>
+      </w:r>
+    </w:p>
+    <w:p>
+      <w:pPr>
+        <w:shd w:val="clear" w:color="auto" w:fill="FFFFFE"/>
+        <w:spacing w:after="0" w:line="285" w:lineRule="atLeast"/>
+        <w:rPr>
+          <w:rFonts w:ascii="Consolas" w:eastAsia="Times New Roman" w:hAnsi="Consolas" w:cs="Times New Roman"/>
+          <w:color w:val="000000"/>
+          <w:sz w:val="21"/>
+          <w:szCs w:val="21"/>
+        </w:rPr>
+      </w:pPr>
+    </w:p>
+    <w:p>
+      <w:pPr>
+        <w:rPr>
+          <w:b/>
+        </w:rPr>
+      </w:pPr>
+      <w:r>
+        <w:rPr>
+          <w:b/>
+        </w:rPr>
+        <w:t xml:space="preserve">Question 6) What are </w:t>
+      </w:r>
+      <w:proofErr w:type="spellStart"/>
+      <w:r>
+        <w:rPr>
+          <w:b/>
+        </w:rPr>
+        <w:t>enums</w:t>
+      </w:r>
+      <w:proofErr w:type="spellEnd"/>
+      <w:r>
+        <w:rPr>
+          <w:b/>
+        </w:rPr>
+        <w:t xml:space="preserve"> in the </w:t>
+      </w:r>
+      <w:proofErr w:type="gramStart"/>
+      <w:r>
+        <w:rPr>
+          <w:b/>
+        </w:rPr>
+        <w:t>typescript ?</w:t>
+      </w:r>
+      <w:proofErr w:type="gramEnd"/>
     </w:p>
     <w:p>
       <w:pPr>
@@ -1086,8 +1711,34 @@
           <w:numId w:val="1"/>
         </w:numPr>
       </w:pPr>
-      <w:r>
-        <w:t xml:space="preserve">Enums like in the other languages declares the set of constant variables which can have the set values . In the typescript we also have the concept of the enums . </w:t>
+      <w:proofErr w:type="spellStart"/>
+      <w:r>
+        <w:t>Enums</w:t>
+      </w:r>
+      <w:proofErr w:type="spellEnd"/>
+      <w:r>
+        <w:t xml:space="preserve"> like in the other languages declares the set of constant variables which can have the set </w:t>
+      </w:r>
+      <w:proofErr w:type="gramStart"/>
+      <w:r>
+        <w:t>values .</w:t>
+      </w:r>
+      <w:proofErr w:type="gramEnd"/>
+      <w:r>
+        <w:t xml:space="preserve"> In the typescript we also have the concept of the </w:t>
+      </w:r>
+      <w:proofErr w:type="spellStart"/>
+      <w:proofErr w:type="gramStart"/>
+      <w:r>
+        <w:t>enums</w:t>
+      </w:r>
+      <w:proofErr w:type="spellEnd"/>
+      <w:r>
+        <w:t xml:space="preserve"> .</w:t>
+      </w:r>
+      <w:proofErr w:type="gramEnd"/>
+      <w:r>
+        <w:t xml:space="preserve"> </w:t>
       </w:r>
     </w:p>
     <w:p>
@@ -1099,13 +1750,39 @@
         </w:rPr>
       </w:pPr>
       <w:r>
-        <w:t xml:space="preserve">To declare the enum we need to use th </w:t>
-      </w:r>
-      <w:r>
-        <w:rPr>
-          <w:b/>
-        </w:rPr>
-        <w:t>enum keyword.</w:t>
+        <w:t xml:space="preserve">To declare the </w:t>
+      </w:r>
+      <w:proofErr w:type="spellStart"/>
+      <w:r>
+        <w:t>enum</w:t>
+      </w:r>
+      <w:proofErr w:type="spellEnd"/>
+      <w:r>
+        <w:t xml:space="preserve"> we need to use </w:t>
+      </w:r>
+      <w:proofErr w:type="spellStart"/>
+      <w:proofErr w:type="gramStart"/>
+      <w:r>
+        <w:t>th</w:t>
+      </w:r>
+      <w:proofErr w:type="spellEnd"/>
+      <w:proofErr w:type="gramEnd"/>
+      <w:r>
+        <w:t xml:space="preserve"> </w:t>
+      </w:r>
+      <w:proofErr w:type="spellStart"/>
+      <w:r>
+        <w:rPr>
+          <w:b/>
+        </w:rPr>
+        <w:t>enum</w:t>
+      </w:r>
+      <w:proofErr w:type="spellEnd"/>
+      <w:r>
+        <w:rPr>
+          <w:b/>
+        </w:rPr>
+        <w:t xml:space="preserve"> keyword.</w:t>
       </w:r>
     </w:p>
     <w:p>
@@ -1117,7 +1794,15 @@
         <w:t xml:space="preserve">Below is the </w:t>
       </w:r>
       <w:r>
-        <w:t xml:space="preserve">syntax to declare the enum in the typescript </w:t>
+        <w:t xml:space="preserve">syntax to declare the </w:t>
+      </w:r>
+      <w:proofErr w:type="spellStart"/>
+      <w:r>
+        <w:t>enum</w:t>
+      </w:r>
+      <w:proofErr w:type="spellEnd"/>
+      <w:r>
+        <w:t xml:space="preserve"> in the typescript </w:t>
       </w:r>
     </w:p>
     <w:p>
@@ -1132,6 +1817,8 @@
           <w:szCs w:val="21"/>
         </w:rPr>
       </w:pPr>
+      <w:proofErr w:type="spellStart"/>
+      <w:proofErr w:type="gramStart"/>
       <w:r>
         <w:rPr>
           <w:rFonts w:ascii="Consolas" w:eastAsia="Times New Roman" w:hAnsi="Consolas" w:cs="Times New Roman"/>
@@ -1141,6 +1828,8 @@
         </w:rPr>
         <w:t>enum</w:t>
       </w:r>
+      <w:proofErr w:type="spellEnd"/>
+      <w:proofErr w:type="gramEnd"/>
       <w:r>
         <w:rPr>
           <w:rFonts w:ascii="Consolas" w:eastAsia="Times New Roman" w:hAnsi="Consolas" w:cs="Times New Roman"/>
@@ -1150,6 +1839,7 @@
         </w:rPr>
         <w:t xml:space="preserve"> </w:t>
       </w:r>
+      <w:proofErr w:type="spellStart"/>
       <w:r>
         <w:rPr>
           <w:rFonts w:ascii="Consolas" w:eastAsia="Times New Roman" w:hAnsi="Consolas" w:cs="Times New Roman"/>
@@ -1159,6 +1849,7 @@
         </w:rPr>
         <w:t>Color</w:t>
       </w:r>
+      <w:proofErr w:type="spellEnd"/>
       <w:r>
         <w:rPr>
           <w:rFonts w:ascii="Consolas" w:eastAsia="Times New Roman" w:hAnsi="Consolas" w:cs="Times New Roman"/>
@@ -1352,16 +2043,107 @@
           <w:sz w:val="21"/>
           <w:szCs w:val="21"/>
         </w:rPr>
-        <w:t xml:space="preserve">One thing to note about the enums is that when we declare the enum values their default values will be 0 ,1 ,2 …. And so on . So to declare the </w:t>
-      </w:r>
-      <w:r>
-        <w:rPr>
-          <w:rFonts w:ascii="Consolas" w:eastAsia="Times New Roman" w:hAnsi="Consolas" w:cs="Times New Roman"/>
-          <w:color w:val="000000"/>
-          <w:sz w:val="21"/>
-          <w:szCs w:val="21"/>
-        </w:rPr>
-        <w:t xml:space="preserve">enums with values below syntax is required </w:t>
+        <w:t xml:space="preserve">One thing to note about the </w:t>
+      </w:r>
+      <w:proofErr w:type="spellStart"/>
+      <w:r>
+        <w:rPr>
+          <w:rFonts w:ascii="Consolas" w:eastAsia="Times New Roman" w:hAnsi="Consolas" w:cs="Times New Roman"/>
+          <w:color w:val="000000"/>
+          <w:sz w:val="21"/>
+          <w:szCs w:val="21"/>
+        </w:rPr>
+        <w:t>enums</w:t>
+      </w:r>
+      <w:proofErr w:type="spellEnd"/>
+      <w:r>
+        <w:rPr>
+          <w:rFonts w:ascii="Consolas" w:eastAsia="Times New Roman" w:hAnsi="Consolas" w:cs="Times New Roman"/>
+          <w:color w:val="000000"/>
+          <w:sz w:val="21"/>
+          <w:szCs w:val="21"/>
+        </w:rPr>
+        <w:t xml:space="preserve"> is that when we declare the </w:t>
+      </w:r>
+      <w:proofErr w:type="spellStart"/>
+      <w:r>
+        <w:rPr>
+          <w:rFonts w:ascii="Consolas" w:eastAsia="Times New Roman" w:hAnsi="Consolas" w:cs="Times New Roman"/>
+          <w:color w:val="000000"/>
+          <w:sz w:val="21"/>
+          <w:szCs w:val="21"/>
+        </w:rPr>
+        <w:t>enum</w:t>
+      </w:r>
+      <w:proofErr w:type="spellEnd"/>
+      <w:r>
+        <w:rPr>
+          <w:rFonts w:ascii="Consolas" w:eastAsia="Times New Roman" w:hAnsi="Consolas" w:cs="Times New Roman"/>
+          <w:color w:val="000000"/>
+          <w:sz w:val="21"/>
+          <w:szCs w:val="21"/>
+        </w:rPr>
+        <w:t xml:space="preserve"> values their default values will be </w:t>
+      </w:r>
+      <w:proofErr w:type="gramStart"/>
+      <w:r>
+        <w:rPr>
+          <w:rFonts w:ascii="Consolas" w:eastAsia="Times New Roman" w:hAnsi="Consolas" w:cs="Times New Roman"/>
+          <w:color w:val="000000"/>
+          <w:sz w:val="21"/>
+          <w:szCs w:val="21"/>
+        </w:rPr>
+        <w:t>0 ,1</w:t>
+      </w:r>
+      <w:proofErr w:type="gramEnd"/>
+      <w:r>
+        <w:rPr>
+          <w:rFonts w:ascii="Consolas" w:eastAsia="Times New Roman" w:hAnsi="Consolas" w:cs="Times New Roman"/>
+          <w:color w:val="000000"/>
+          <w:sz w:val="21"/>
+          <w:szCs w:val="21"/>
+        </w:rPr>
+        <w:t xml:space="preserve"> ,2 …. And so </w:t>
+      </w:r>
+      <w:proofErr w:type="gramStart"/>
+      <w:r>
+        <w:rPr>
+          <w:rFonts w:ascii="Consolas" w:eastAsia="Times New Roman" w:hAnsi="Consolas" w:cs="Times New Roman"/>
+          <w:color w:val="000000"/>
+          <w:sz w:val="21"/>
+          <w:szCs w:val="21"/>
+        </w:rPr>
+        <w:t>on .</w:t>
+      </w:r>
+      <w:proofErr w:type="gramEnd"/>
+      <w:r>
+        <w:rPr>
+          <w:rFonts w:ascii="Consolas" w:eastAsia="Times New Roman" w:hAnsi="Consolas" w:cs="Times New Roman"/>
+          <w:color w:val="000000"/>
+          <w:sz w:val="21"/>
+          <w:szCs w:val="21"/>
+        </w:rPr>
+        <w:t xml:space="preserve"> So to declare the </w:t>
+      </w:r>
+      <w:proofErr w:type="spellStart"/>
+      <w:r>
+        <w:rPr>
+          <w:rFonts w:ascii="Consolas" w:eastAsia="Times New Roman" w:hAnsi="Consolas" w:cs="Times New Roman"/>
+          <w:color w:val="000000"/>
+          <w:sz w:val="21"/>
+          <w:szCs w:val="21"/>
+        </w:rPr>
+        <w:t>enums</w:t>
+      </w:r>
+      <w:proofErr w:type="spellEnd"/>
+      <w:r>
+        <w:rPr>
+          <w:rFonts w:ascii="Consolas" w:eastAsia="Times New Roman" w:hAnsi="Consolas" w:cs="Times New Roman"/>
+          <w:color w:val="000000"/>
+          <w:sz w:val="21"/>
+          <w:szCs w:val="21"/>
+        </w:rPr>
+        <w:t xml:space="preserve"> with values below syntax is required </w:t>
       </w:r>
     </w:p>
     <w:p>
@@ -1376,6 +2158,8 @@
           <w:szCs w:val="21"/>
         </w:rPr>
       </w:pPr>
+      <w:proofErr w:type="spellStart"/>
+      <w:proofErr w:type="gramStart"/>
       <w:r>
         <w:rPr>
           <w:rFonts w:ascii="Consolas" w:eastAsia="Times New Roman" w:hAnsi="Consolas" w:cs="Times New Roman"/>
@@ -1385,6 +2169,8 @@
         </w:rPr>
         <w:t>enum</w:t>
       </w:r>
+      <w:proofErr w:type="spellEnd"/>
+      <w:proofErr w:type="gramEnd"/>
       <w:r>
         <w:rPr>
           <w:rFonts w:ascii="Consolas" w:eastAsia="Times New Roman" w:hAnsi="Consolas" w:cs="Times New Roman"/>
@@ -1394,6 +2180,7 @@
         </w:rPr>
         <w:t xml:space="preserve"> </w:t>
       </w:r>
+      <w:proofErr w:type="spellStart"/>
       <w:r>
         <w:rPr>
           <w:rFonts w:ascii="Consolas" w:eastAsia="Times New Roman" w:hAnsi="Consolas" w:cs="Times New Roman"/>
@@ -1403,6 +2190,7 @@
         </w:rPr>
         <w:t>Color</w:t>
       </w:r>
+      <w:proofErr w:type="spellEnd"/>
       <w:r>
         <w:rPr>
           <w:rFonts w:ascii="Consolas" w:eastAsia="Times New Roman" w:hAnsi="Consolas" w:cs="Times New Roman"/>
@@ -1628,24 +2416,57 @@
           <w:szCs w:val="21"/>
         </w:rPr>
       </w:pPr>
-      <w:r>
-        <w:rPr>
-          <w:rFonts w:ascii="Consolas" w:eastAsia="Times New Roman" w:hAnsi="Consolas" w:cs="Times New Roman"/>
-          <w:color w:val="000000"/>
-          <w:sz w:val="21"/>
-          <w:szCs w:val="21"/>
-        </w:rPr>
-        <w:t>const a:Color = Color.Green</w:t>
-      </w:r>
-      <w:r>
-        <w:rPr>
-          <w:rFonts w:ascii="Consolas" w:eastAsia="Times New Roman" w:hAnsi="Consolas" w:cs="Times New Roman"/>
-          <w:color w:val="000000"/>
-          <w:sz w:val="21"/>
-          <w:szCs w:val="21"/>
-        </w:rPr>
-        <w:t xml:space="preserve"> // declaring the variable with the enum</w:t>
-      </w:r>
+      <w:proofErr w:type="gramStart"/>
+      <w:r>
+        <w:rPr>
+          <w:rFonts w:ascii="Consolas" w:eastAsia="Times New Roman" w:hAnsi="Consolas" w:cs="Times New Roman"/>
+          <w:color w:val="000000"/>
+          <w:sz w:val="21"/>
+          <w:szCs w:val="21"/>
+        </w:rPr>
+        <w:t>const</w:t>
+      </w:r>
+      <w:proofErr w:type="gramEnd"/>
+      <w:r>
+        <w:rPr>
+          <w:rFonts w:ascii="Consolas" w:eastAsia="Times New Roman" w:hAnsi="Consolas" w:cs="Times New Roman"/>
+          <w:color w:val="000000"/>
+          <w:sz w:val="21"/>
+          <w:szCs w:val="21"/>
+        </w:rPr>
+        <w:t xml:space="preserve"> a:Color = </w:t>
+      </w:r>
+      <w:proofErr w:type="spellStart"/>
+      <w:r>
+        <w:rPr>
+          <w:rFonts w:ascii="Consolas" w:eastAsia="Times New Roman" w:hAnsi="Consolas" w:cs="Times New Roman"/>
+          <w:color w:val="000000"/>
+          <w:sz w:val="21"/>
+          <w:szCs w:val="21"/>
+        </w:rPr>
+        <w:t>Color.Green</w:t>
+      </w:r>
+      <w:proofErr w:type="spellEnd"/>
+      <w:r>
+        <w:rPr>
+          <w:rFonts w:ascii="Consolas" w:eastAsia="Times New Roman" w:hAnsi="Consolas" w:cs="Times New Roman"/>
+          <w:color w:val="000000"/>
+          <w:sz w:val="21"/>
+          <w:szCs w:val="21"/>
+        </w:rPr>
+        <w:t xml:space="preserve"> // declaring the variable with the </w:t>
+      </w:r>
+      <w:proofErr w:type="spellStart"/>
+      <w:r>
+        <w:rPr>
+          <w:rFonts w:ascii="Consolas" w:eastAsia="Times New Roman" w:hAnsi="Consolas" w:cs="Times New Roman"/>
+          <w:color w:val="000000"/>
+          <w:sz w:val="21"/>
+          <w:szCs w:val="21"/>
+        </w:rPr>
+        <w:t>enum</w:t>
+      </w:r>
+      <w:proofErr w:type="spellEnd"/>
     </w:p>
     <w:p>
       <w:pPr>
@@ -1680,8 +2501,20 @@
           <w:sz w:val="21"/>
           <w:szCs w:val="21"/>
         </w:rPr>
-        <w:t>Question 7) What are union types in the typescript ?</w:t>
-      </w:r>
+        <w:t xml:space="preserve">Question 7) What are union types in the </w:t>
+      </w:r>
+      <w:proofErr w:type="gramStart"/>
+      <w:r>
+        <w:rPr>
+          <w:rFonts w:ascii="Consolas" w:eastAsia="Times New Roman" w:hAnsi="Consolas" w:cs="Times New Roman"/>
+          <w:b/>
+          <w:color w:val="000000"/>
+          <w:sz w:val="21"/>
+          <w:szCs w:val="21"/>
+        </w:rPr>
+        <w:t>typescript ?</w:t>
+      </w:r>
+      <w:proofErr w:type="gramEnd"/>
     </w:p>
     <w:p>
       <w:pPr>
@@ -1716,7 +2549,27 @@
           <w:sz w:val="21"/>
           <w:szCs w:val="21"/>
         </w:rPr>
-        <w:t xml:space="preserve">two values , like for example we need that a variable could have a value of a string or could be undefined . </w:t>
+        <w:t xml:space="preserve">two </w:t>
+      </w:r>
+      <w:proofErr w:type="gramStart"/>
+      <w:r>
+        <w:rPr>
+          <w:rFonts w:ascii="Consolas" w:eastAsia="Times New Roman" w:hAnsi="Consolas" w:cs="Times New Roman"/>
+          <w:color w:val="000000"/>
+          <w:sz w:val="21"/>
+          <w:szCs w:val="21"/>
+        </w:rPr>
+        <w:t>values ,</w:t>
+      </w:r>
+      <w:proofErr w:type="gramEnd"/>
+      <w:r>
+        <w:rPr>
+          <w:rFonts w:ascii="Consolas" w:eastAsia="Times New Roman" w:hAnsi="Consolas" w:cs="Times New Roman"/>
+          <w:color w:val="000000"/>
+          <w:sz w:val="21"/>
+          <w:szCs w:val="21"/>
+        </w:rPr>
+        <w:t xml:space="preserve"> like for example we need that a variable could have a value of a string or could be undefined . </w:t>
       </w:r>
     </w:p>
     <w:p>
@@ -1765,7 +2618,27 @@
           <w:sz w:val="21"/>
           <w:szCs w:val="21"/>
         </w:rPr>
-        <w:t xml:space="preserve">Syntax to declare the union type datatype:- </w:t>
+        <w:t xml:space="preserve">Syntax to declare the union type </w:t>
+      </w:r>
+      <w:proofErr w:type="spellStart"/>
+      <w:r>
+        <w:rPr>
+          <w:rFonts w:ascii="Consolas" w:eastAsia="Times New Roman" w:hAnsi="Consolas" w:cs="Times New Roman"/>
+          <w:color w:val="000000"/>
+          <w:sz w:val="21"/>
+          <w:szCs w:val="21"/>
+        </w:rPr>
+        <w:t>datatype</w:t>
+      </w:r>
+      <w:proofErr w:type="spellEnd"/>
+      <w:r>
+        <w:rPr>
+          <w:rFonts w:ascii="Consolas" w:eastAsia="Times New Roman" w:hAnsi="Consolas" w:cs="Times New Roman"/>
+          <w:color w:val="000000"/>
+          <w:sz w:val="21"/>
+          <w:szCs w:val="21"/>
+        </w:rPr>
+        <w:t xml:space="preserve">:- </w:t>
       </w:r>
     </w:p>
     <w:p>
@@ -1800,6 +2673,7 @@
           <w:szCs w:val="21"/>
         </w:rPr>
       </w:pPr>
+      <w:proofErr w:type="gramStart"/>
       <w:r>
         <w:rPr>
           <w:rFonts w:ascii="Consolas" w:eastAsia="Times New Roman" w:hAnsi="Consolas" w:cs="Times New Roman"/>
@@ -1809,14 +2683,25 @@
         </w:rPr>
         <w:t>let</w:t>
       </w:r>
-      <w:r>
-        <w:rPr>
-          <w:rFonts w:ascii="Consolas" w:eastAsia="Times New Roman" w:hAnsi="Consolas" w:cs="Times New Roman"/>
-          <w:color w:val="D4D4D4"/>
-          <w:sz w:val="21"/>
-          <w:szCs w:val="21"/>
-        </w:rPr>
-        <w:t xml:space="preserve"> unin</w:t>
+      <w:proofErr w:type="gramEnd"/>
+      <w:r>
+        <w:rPr>
+          <w:rFonts w:ascii="Consolas" w:eastAsia="Times New Roman" w:hAnsi="Consolas" w:cs="Times New Roman"/>
+          <w:color w:val="D4D4D4"/>
+          <w:sz w:val="21"/>
+          <w:szCs w:val="21"/>
+        </w:rPr>
+        <w:t xml:space="preserve"> </w:t>
+      </w:r>
+      <w:proofErr w:type="spellStart"/>
+      <w:r>
+        <w:rPr>
+          <w:rFonts w:ascii="Consolas" w:eastAsia="Times New Roman" w:hAnsi="Consolas" w:cs="Times New Roman"/>
+          <w:color w:val="D4D4D4"/>
+          <w:sz w:val="21"/>
+          <w:szCs w:val="21"/>
+        </w:rPr>
+        <w:t>unin</w:t>
       </w:r>
       <w:r>
         <w:rPr>
@@ -1854,6 +2739,7 @@
         </w:rPr>
         <w:t>undefined</w:t>
       </w:r>
+      <w:proofErr w:type="spellEnd"/>
       <w:r>
         <w:rPr>
           <w:rFonts w:ascii="Consolas" w:eastAsia="Times New Roman" w:hAnsi="Consolas" w:cs="Times New Roman"/>
@@ -1875,6 +2761,8 @@
           <w:szCs w:val="21"/>
         </w:rPr>
       </w:pPr>
+      <w:proofErr w:type="spellStart"/>
+      <w:proofErr w:type="gramStart"/>
       <w:r>
         <w:rPr>
           <w:rFonts w:ascii="Consolas" w:eastAsia="Times New Roman" w:hAnsi="Consolas" w:cs="Times New Roman"/>
@@ -1882,7 +2770,18 @@
           <w:sz w:val="21"/>
           <w:szCs w:val="21"/>
         </w:rPr>
-        <w:t>unin = “Hello World”</w:t>
+        <w:t>unin</w:t>
+      </w:r>
+      <w:proofErr w:type="spellEnd"/>
+      <w:proofErr w:type="gramEnd"/>
+      <w:r>
+        <w:rPr>
+          <w:rFonts w:ascii="Consolas" w:eastAsia="Times New Roman" w:hAnsi="Consolas" w:cs="Times New Roman"/>
+          <w:color w:val="DCDCDC"/>
+          <w:sz w:val="21"/>
+          <w:szCs w:val="21"/>
+        </w:rPr>
+        <w:t xml:space="preserve"> = “Hello World”</w:t>
       </w:r>
     </w:p>
     <w:p>
@@ -1939,7 +2838,29 @@
           <w:sz w:val="21"/>
           <w:szCs w:val="21"/>
         </w:rPr>
-        <w:t xml:space="preserve"> How to declare the objects in Typescript ( The concept of the Types)?</w:t>
+        <w:t xml:space="preserve"> How to declare the objects in Typescript </w:t>
+      </w:r>
+      <w:proofErr w:type="gramStart"/>
+      <w:r>
+        <w:rPr>
+          <w:rFonts w:ascii="Consolas" w:eastAsia="Times New Roman" w:hAnsi="Consolas" w:cs="Times New Roman"/>
+          <w:b/>
+          <w:color w:val="000000"/>
+          <w:sz w:val="21"/>
+          <w:szCs w:val="21"/>
+        </w:rPr>
+        <w:t>( The</w:t>
+      </w:r>
+      <w:proofErr w:type="gramEnd"/>
+      <w:r>
+        <w:rPr>
+          <w:rFonts w:ascii="Consolas" w:eastAsia="Times New Roman" w:hAnsi="Consolas" w:cs="Times New Roman"/>
+          <w:b/>
+          <w:color w:val="000000"/>
+          <w:sz w:val="21"/>
+          <w:szCs w:val="21"/>
+        </w:rPr>
+        <w:t xml:space="preserve"> concept of the Types)?</w:t>
       </w:r>
     </w:p>
     <w:p>
@@ -1966,7 +2887,27 @@
           <w:sz w:val="21"/>
           <w:szCs w:val="21"/>
         </w:rPr>
-        <w:t xml:space="preserve">As we know that objects in the javascript is one of the most important topic </w:t>
+        <w:t xml:space="preserve">As we know that objects in the </w:t>
+      </w:r>
+      <w:proofErr w:type="spellStart"/>
+      <w:r>
+        <w:rPr>
+          <w:rFonts w:ascii="Consolas" w:eastAsia="Times New Roman" w:hAnsi="Consolas" w:cs="Times New Roman"/>
+          <w:color w:val="000000"/>
+          <w:sz w:val="21"/>
+          <w:szCs w:val="21"/>
+        </w:rPr>
+        <w:t>javascript</w:t>
+      </w:r>
+      <w:proofErr w:type="spellEnd"/>
+      <w:r>
+        <w:rPr>
+          <w:rFonts w:ascii="Consolas" w:eastAsia="Times New Roman" w:hAnsi="Consolas" w:cs="Times New Roman"/>
+          <w:color w:val="000000"/>
+          <w:sz w:val="21"/>
+          <w:szCs w:val="21"/>
+        </w:rPr>
+        <w:t xml:space="preserve"> is one of the most important topic </w:t>
       </w:r>
       <w:r>
         <w:rPr>
@@ -2018,7 +2959,29 @@
           <w:sz w:val="21"/>
           <w:szCs w:val="21"/>
         </w:rPr>
-        <w:t xml:space="preserve">use the type keyword . </w:t>
+        <w:t xml:space="preserve">use the type </w:t>
+      </w:r>
+      <w:proofErr w:type="gramStart"/>
+      <w:r>
+        <w:rPr>
+          <w:rFonts w:ascii="Consolas" w:eastAsia="Times New Roman" w:hAnsi="Consolas" w:cs="Times New Roman"/>
+          <w:b/>
+          <w:color w:val="000000"/>
+          <w:sz w:val="21"/>
+          <w:szCs w:val="21"/>
+        </w:rPr>
+        <w:t>keyword .</w:t>
+      </w:r>
+      <w:proofErr w:type="gramEnd"/>
+      <w:r>
+        <w:rPr>
+          <w:rFonts w:ascii="Consolas" w:eastAsia="Times New Roman" w:hAnsi="Consolas" w:cs="Times New Roman"/>
+          <w:b/>
+          <w:color w:val="000000"/>
+          <w:sz w:val="21"/>
+          <w:szCs w:val="21"/>
+        </w:rPr>
+        <w:t xml:space="preserve"> </w:t>
       </w:r>
     </w:p>
     <w:p>
@@ -2077,6 +3040,7 @@
           <w:szCs w:val="21"/>
         </w:rPr>
       </w:pPr>
+      <w:proofErr w:type="gramStart"/>
       <w:r>
         <w:rPr>
           <w:rFonts w:ascii="Consolas" w:eastAsia="Times New Roman" w:hAnsi="Consolas" w:cs="Times New Roman"/>
@@ -2086,6 +3050,7 @@
         </w:rPr>
         <w:t>type</w:t>
       </w:r>
+      <w:proofErr w:type="gramEnd"/>
       <w:r>
         <w:rPr>
           <w:rFonts w:ascii="Consolas" w:eastAsia="Times New Roman" w:hAnsi="Consolas" w:cs="Times New Roman"/>
@@ -2159,7 +3124,18 @@
           <w:sz w:val="21"/>
           <w:szCs w:val="21"/>
         </w:rPr>
-        <w:t>    name</w:t>
+        <w:t xml:space="preserve">    </w:t>
+      </w:r>
+      <w:proofErr w:type="spellStart"/>
+      <w:proofErr w:type="gramStart"/>
+      <w:r>
+        <w:rPr>
+          <w:rFonts w:ascii="Consolas" w:eastAsia="Times New Roman" w:hAnsi="Consolas" w:cs="Times New Roman"/>
+          <w:color w:val="D4D4D4"/>
+          <w:sz w:val="21"/>
+          <w:szCs w:val="21"/>
+        </w:rPr>
+        <w:t>name</w:t>
       </w:r>
       <w:r>
         <w:rPr>
@@ -2170,6 +3146,7 @@
         </w:rPr>
         <w:t>:</w:t>
       </w:r>
+      <w:proofErr w:type="gramEnd"/>
       <w:r>
         <w:rPr>
           <w:rFonts w:ascii="Consolas" w:eastAsia="Times New Roman" w:hAnsi="Consolas" w:cs="Times New Roman"/>
@@ -2179,6 +3156,7 @@
         </w:rPr>
         <w:t>string</w:t>
       </w:r>
+      <w:proofErr w:type="spellEnd"/>
       <w:r>
         <w:rPr>
           <w:rFonts w:ascii="Consolas" w:eastAsia="Times New Roman" w:hAnsi="Consolas" w:cs="Times New Roman"/>
@@ -2207,7 +3185,18 @@
           <w:sz w:val="21"/>
           <w:szCs w:val="21"/>
         </w:rPr>
-        <w:t>    age</w:t>
+        <w:t xml:space="preserve">    </w:t>
+      </w:r>
+      <w:proofErr w:type="spellStart"/>
+      <w:proofErr w:type="gramStart"/>
+      <w:r>
+        <w:rPr>
+          <w:rFonts w:ascii="Consolas" w:eastAsia="Times New Roman" w:hAnsi="Consolas" w:cs="Times New Roman"/>
+          <w:color w:val="D4D4D4"/>
+          <w:sz w:val="21"/>
+          <w:szCs w:val="21"/>
+        </w:rPr>
+        <w:t>age</w:t>
       </w:r>
       <w:r>
         <w:rPr>
@@ -2218,6 +3207,7 @@
         </w:rPr>
         <w:t>:</w:t>
       </w:r>
+      <w:proofErr w:type="gramEnd"/>
       <w:r>
         <w:rPr>
           <w:rFonts w:ascii="Consolas" w:eastAsia="Times New Roman" w:hAnsi="Consolas" w:cs="Times New Roman"/>
@@ -2227,6 +3217,7 @@
         </w:rPr>
         <w:t>number</w:t>
       </w:r>
+      <w:proofErr w:type="spellEnd"/>
       <w:r>
         <w:rPr>
           <w:rFonts w:ascii="Consolas" w:eastAsia="Times New Roman" w:hAnsi="Consolas" w:cs="Times New Roman"/>
@@ -2255,7 +3246,27 @@
           <w:sz w:val="21"/>
           <w:szCs w:val="21"/>
         </w:rPr>
-        <w:t>    gender?:</w:t>
+        <w:t xml:space="preserve">    </w:t>
+      </w:r>
+      <w:proofErr w:type="gramStart"/>
+      <w:r>
+        <w:rPr>
+          <w:rFonts w:ascii="Consolas" w:eastAsia="Times New Roman" w:hAnsi="Consolas" w:cs="Times New Roman"/>
+          <w:color w:val="D4D4D4"/>
+          <w:sz w:val="21"/>
+          <w:szCs w:val="21"/>
+        </w:rPr>
+        <w:t>gender</w:t>
+      </w:r>
+      <w:proofErr w:type="gramEnd"/>
+      <w:r>
+        <w:rPr>
+          <w:rFonts w:ascii="Consolas" w:eastAsia="Times New Roman" w:hAnsi="Consolas" w:cs="Times New Roman"/>
+          <w:color w:val="D4D4D4"/>
+          <w:sz w:val="21"/>
+          <w:szCs w:val="21"/>
+        </w:rPr>
+        <w:t>?:</w:t>
       </w:r>
       <w:r>
         <w:rPr>
@@ -2335,6 +3346,7 @@
           <w:szCs w:val="21"/>
         </w:rPr>
       </w:pPr>
+      <w:proofErr w:type="gramStart"/>
       <w:r>
         <w:rPr>
           <w:rFonts w:ascii="Consolas" w:eastAsia="Times New Roman" w:hAnsi="Consolas" w:cs="Times New Roman"/>
@@ -2344,14 +3356,25 @@
         </w:rPr>
         <w:t>const</w:t>
       </w:r>
-      <w:r>
-        <w:rPr>
-          <w:rFonts w:ascii="Consolas" w:eastAsia="Times New Roman" w:hAnsi="Consolas" w:cs="Times New Roman"/>
-          <w:color w:val="D4D4D4"/>
-          <w:sz w:val="21"/>
-          <w:szCs w:val="21"/>
-        </w:rPr>
-        <w:t xml:space="preserve"> userObj</w:t>
+      <w:proofErr w:type="gramEnd"/>
+      <w:r>
+        <w:rPr>
+          <w:rFonts w:ascii="Consolas" w:eastAsia="Times New Roman" w:hAnsi="Consolas" w:cs="Times New Roman"/>
+          <w:color w:val="D4D4D4"/>
+          <w:sz w:val="21"/>
+          <w:szCs w:val="21"/>
+        </w:rPr>
+        <w:t xml:space="preserve"> </w:t>
+      </w:r>
+      <w:proofErr w:type="spellStart"/>
+      <w:r>
+        <w:rPr>
+          <w:rFonts w:ascii="Consolas" w:eastAsia="Times New Roman" w:hAnsi="Consolas" w:cs="Times New Roman"/>
+          <w:color w:val="D4D4D4"/>
+          <w:sz w:val="21"/>
+          <w:szCs w:val="21"/>
+        </w:rPr>
+        <w:t>userObj</w:t>
       </w:r>
       <w:r>
         <w:rPr>
@@ -2371,6 +3394,7 @@
         </w:rPr>
         <w:t>User</w:t>
       </w:r>
+      <w:proofErr w:type="spellEnd"/>
       <w:r>
         <w:rPr>
           <w:rFonts w:ascii="Consolas" w:eastAsia="Times New Roman" w:hAnsi="Consolas" w:cs="Times New Roman"/>
@@ -2399,8 +3423,19 @@
           <w:sz w:val="21"/>
           <w:szCs w:val="21"/>
         </w:rPr>
-        <w:t>    name</w:t>
-      </w:r>
+        <w:t xml:space="preserve">    </w:t>
+      </w:r>
+      <w:proofErr w:type="gramStart"/>
+      <w:r>
+        <w:rPr>
+          <w:rFonts w:ascii="Consolas" w:eastAsia="Times New Roman" w:hAnsi="Consolas" w:cs="Times New Roman"/>
+          <w:color w:val="D4D4D4"/>
+          <w:sz w:val="21"/>
+          <w:szCs w:val="21"/>
+        </w:rPr>
+        <w:t>name</w:t>
+      </w:r>
+      <w:proofErr w:type="gramEnd"/>
       <w:r>
         <w:rPr>
           <w:rFonts w:ascii="Consolas" w:eastAsia="Times New Roman" w:hAnsi="Consolas" w:cs="Times New Roman"/>
@@ -2447,7 +3482,17 @@
           <w:sz w:val="21"/>
           <w:szCs w:val="21"/>
         </w:rPr>
-        <w:t>    age</w:t>
+        <w:t xml:space="preserve">    </w:t>
+      </w:r>
+      <w:proofErr w:type="gramStart"/>
+      <w:r>
+        <w:rPr>
+          <w:rFonts w:ascii="Consolas" w:eastAsia="Times New Roman" w:hAnsi="Consolas" w:cs="Times New Roman"/>
+          <w:color w:val="D4D4D4"/>
+          <w:sz w:val="21"/>
+          <w:szCs w:val="21"/>
+        </w:rPr>
+        <w:t>age</w:t>
       </w:r>
       <w:r>
         <w:rPr>
@@ -2458,6 +3503,7 @@
         </w:rPr>
         <w:t>:</w:t>
       </w:r>
+      <w:proofErr w:type="gramEnd"/>
       <w:r>
         <w:rPr>
           <w:rFonts w:ascii="Consolas" w:eastAsia="Times New Roman" w:hAnsi="Consolas" w:cs="Times New Roman"/>
@@ -2495,8 +3541,19 @@
           <w:sz w:val="21"/>
           <w:szCs w:val="21"/>
         </w:rPr>
-        <w:t>    gender</w:t>
-      </w:r>
+        <w:t xml:space="preserve">    </w:t>
+      </w:r>
+      <w:proofErr w:type="gramStart"/>
+      <w:r>
+        <w:rPr>
+          <w:rFonts w:ascii="Consolas" w:eastAsia="Times New Roman" w:hAnsi="Consolas" w:cs="Times New Roman"/>
+          <w:color w:val="D4D4D4"/>
+          <w:sz w:val="21"/>
+          <w:szCs w:val="21"/>
+        </w:rPr>
+        <w:t>gender</w:t>
+      </w:r>
+      <w:proofErr w:type="gramEnd"/>
       <w:r>
         <w:rPr>
           <w:rFonts w:ascii="Consolas" w:eastAsia="Times New Roman" w:hAnsi="Consolas" w:cs="Times New Roman"/>
@@ -2555,7 +3612,47 @@
           <w:sz w:val="21"/>
           <w:szCs w:val="21"/>
         </w:rPr>
-        <w:t xml:space="preserve">// where the ? denotes that object is optional </w:t>
+        <w:t xml:space="preserve">// where </w:t>
+      </w:r>
+      <w:proofErr w:type="gramStart"/>
+      <w:r>
+        <w:rPr>
+          <w:rFonts w:ascii="Consolas" w:eastAsia="Times New Roman" w:hAnsi="Consolas" w:cs="Times New Roman"/>
+          <w:color w:val="DCDCDC"/>
+          <w:sz w:val="21"/>
+          <w:szCs w:val="21"/>
+        </w:rPr>
+        <w:t>the ?</w:t>
+      </w:r>
+      <w:proofErr w:type="gramEnd"/>
+      <w:r>
+        <w:rPr>
+          <w:rFonts w:ascii="Consolas" w:eastAsia="Times New Roman" w:hAnsi="Consolas" w:cs="Times New Roman"/>
+          <w:color w:val="DCDCDC"/>
+          <w:sz w:val="21"/>
+          <w:szCs w:val="21"/>
+        </w:rPr>
+        <w:t xml:space="preserve"> </w:t>
+      </w:r>
+      <w:proofErr w:type="gramStart"/>
+      <w:r>
+        <w:rPr>
+          <w:rFonts w:ascii="Consolas" w:eastAsia="Times New Roman" w:hAnsi="Consolas" w:cs="Times New Roman"/>
+          <w:color w:val="DCDCDC"/>
+          <w:sz w:val="21"/>
+          <w:szCs w:val="21"/>
+        </w:rPr>
+        <w:t>denotes</w:t>
+      </w:r>
+      <w:proofErr w:type="gramEnd"/>
+      <w:r>
+        <w:rPr>
+          <w:rFonts w:ascii="Consolas" w:eastAsia="Times New Roman" w:hAnsi="Consolas" w:cs="Times New Roman"/>
+          <w:color w:val="DCDCDC"/>
+          <w:sz w:val="21"/>
+          <w:szCs w:val="21"/>
+        </w:rPr>
+        <w:t xml:space="preserve"> that object is optional </w:t>
       </w:r>
     </w:p>
     <w:p>
@@ -2601,7 +3698,38 @@
           <w:sz w:val="21"/>
           <w:szCs w:val="21"/>
         </w:rPr>
-        <w:t xml:space="preserve">In types we cannot  redeclare the another type with the same name </w:t>
+        <w:t xml:space="preserve">In types we </w:t>
+      </w:r>
+      <w:proofErr w:type="gramStart"/>
+      <w:r>
+        <w:rPr>
+          <w:rFonts w:ascii="Consolas" w:eastAsia="Times New Roman" w:hAnsi="Consolas" w:cs="Times New Roman"/>
+          <w:color w:val="000000"/>
+          <w:sz w:val="21"/>
+          <w:szCs w:val="21"/>
+        </w:rPr>
+        <w:t xml:space="preserve">cannot  </w:t>
+      </w:r>
+      <w:proofErr w:type="spellStart"/>
+      <w:r>
+        <w:rPr>
+          <w:rFonts w:ascii="Consolas" w:eastAsia="Times New Roman" w:hAnsi="Consolas" w:cs="Times New Roman"/>
+          <w:color w:val="000000"/>
+          <w:sz w:val="21"/>
+          <w:szCs w:val="21"/>
+        </w:rPr>
+        <w:t>redeclare</w:t>
+      </w:r>
+      <w:proofErr w:type="spellEnd"/>
+      <w:proofErr w:type="gramEnd"/>
+      <w:r>
+        <w:rPr>
+          <w:rFonts w:ascii="Consolas" w:eastAsia="Times New Roman" w:hAnsi="Consolas" w:cs="Times New Roman"/>
+          <w:color w:val="000000"/>
+          <w:sz w:val="21"/>
+          <w:szCs w:val="21"/>
+        </w:rPr>
+        <w:t xml:space="preserve"> the another type with the same name </w:t>
       </w:r>
     </w:p>
     <w:p>
@@ -2622,7 +3750,27 @@
           <w:sz w:val="21"/>
           <w:szCs w:val="21"/>
         </w:rPr>
-        <w:t xml:space="preserve">// redeclaring the type with same name is not possible </w:t>
+        <w:t xml:space="preserve">// </w:t>
+      </w:r>
+      <w:proofErr w:type="spellStart"/>
+      <w:r>
+        <w:rPr>
+          <w:rFonts w:ascii="Consolas" w:eastAsia="Times New Roman" w:hAnsi="Consolas" w:cs="Times New Roman"/>
+          <w:color w:val="7CAF3D"/>
+          <w:sz w:val="21"/>
+          <w:szCs w:val="21"/>
+        </w:rPr>
+        <w:t>redeclaring</w:t>
+      </w:r>
+      <w:proofErr w:type="spellEnd"/>
+      <w:r>
+        <w:rPr>
+          <w:rFonts w:ascii="Consolas" w:eastAsia="Times New Roman" w:hAnsi="Consolas" w:cs="Times New Roman"/>
+          <w:color w:val="7CAF3D"/>
+          <w:sz w:val="21"/>
+          <w:szCs w:val="21"/>
+        </w:rPr>
+        <w:t xml:space="preserve"> the type with same name is not possible </w:t>
       </w:r>
     </w:p>
     <w:p>
@@ -2636,6 +3784,7 @@
           <w:szCs w:val="21"/>
         </w:rPr>
       </w:pPr>
+      <w:proofErr w:type="gramStart"/>
       <w:r>
         <w:rPr>
           <w:rFonts w:ascii="Consolas" w:eastAsia="Times New Roman" w:hAnsi="Consolas" w:cs="Times New Roman"/>
@@ -2645,6 +3794,7 @@
         </w:rPr>
         <w:t>type</w:t>
       </w:r>
+      <w:proofErr w:type="gramEnd"/>
       <w:r>
         <w:rPr>
           <w:rFonts w:ascii="Consolas" w:eastAsia="Times New Roman" w:hAnsi="Consolas" w:cs="Times New Roman"/>
@@ -2691,8 +3841,19 @@
           <w:sz w:val="21"/>
           <w:szCs w:val="21"/>
         </w:rPr>
-        <w:t>    name</w:t>
-      </w:r>
+        <w:t xml:space="preserve">    </w:t>
+      </w:r>
+      <w:proofErr w:type="gramStart"/>
+      <w:r>
+        <w:rPr>
+          <w:rFonts w:ascii="Consolas" w:eastAsia="Times New Roman" w:hAnsi="Consolas" w:cs="Times New Roman"/>
+          <w:color w:val="D4D4D4"/>
+          <w:sz w:val="21"/>
+          <w:szCs w:val="21"/>
+        </w:rPr>
+        <w:t>name</w:t>
+      </w:r>
+      <w:proofErr w:type="gramEnd"/>
       <w:r>
         <w:rPr>
           <w:rFonts w:ascii="Consolas" w:eastAsia="Times New Roman" w:hAnsi="Consolas" w:cs="Times New Roman"/>
@@ -2739,7 +3900,17 @@
           <w:sz w:val="21"/>
           <w:szCs w:val="21"/>
         </w:rPr>
-        <w:t>    age</w:t>
+        <w:t xml:space="preserve">    </w:t>
+      </w:r>
+      <w:proofErr w:type="gramStart"/>
+      <w:r>
+        <w:rPr>
+          <w:rFonts w:ascii="Consolas" w:eastAsia="Times New Roman" w:hAnsi="Consolas" w:cs="Times New Roman"/>
+          <w:color w:val="D4D4D4"/>
+          <w:sz w:val="21"/>
+          <w:szCs w:val="21"/>
+        </w:rPr>
+        <w:t>age</w:t>
       </w:r>
       <w:r>
         <w:rPr>
@@ -2750,6 +3921,7 @@
         </w:rPr>
         <w:t>:</w:t>
       </w:r>
+      <w:proofErr w:type="gramEnd"/>
       <w:r>
         <w:rPr>
           <w:rFonts w:ascii="Consolas" w:eastAsia="Times New Roman" w:hAnsi="Consolas" w:cs="Times New Roman"/>
@@ -2804,6 +3976,7 @@
           <w:szCs w:val="21"/>
         </w:rPr>
       </w:pPr>
+      <w:proofErr w:type="gramStart"/>
       <w:r>
         <w:rPr>
           <w:rFonts w:ascii="Consolas" w:eastAsia="Times New Roman" w:hAnsi="Consolas" w:cs="Times New Roman"/>
@@ -2813,6 +3986,7 @@
         </w:rPr>
         <w:t>type</w:t>
       </w:r>
+      <w:proofErr w:type="gramEnd"/>
       <w:r>
         <w:rPr>
           <w:rFonts w:ascii="Consolas" w:eastAsia="Times New Roman" w:hAnsi="Consolas" w:cs="Times New Roman"/>
@@ -2859,8 +4033,19 @@
           <w:sz w:val="21"/>
           <w:szCs w:val="21"/>
         </w:rPr>
-        <w:t>    gender</w:t>
-      </w:r>
+        <w:t xml:space="preserve">    </w:t>
+      </w:r>
+      <w:proofErr w:type="gramStart"/>
+      <w:r>
+        <w:rPr>
+          <w:rFonts w:ascii="Consolas" w:eastAsia="Times New Roman" w:hAnsi="Consolas" w:cs="Times New Roman"/>
+          <w:color w:val="D4D4D4"/>
+          <w:sz w:val="21"/>
+          <w:szCs w:val="21"/>
+        </w:rPr>
+        <w:t>gender</w:t>
+      </w:r>
+      <w:proofErr w:type="gramEnd"/>
       <w:r>
         <w:rPr>
           <w:rFonts w:ascii="Consolas" w:eastAsia="Times New Roman" w:hAnsi="Consolas" w:cs="Times New Roman"/>
@@ -2928,7 +4113,27 @@
           <w:sz w:val="21"/>
           <w:szCs w:val="21"/>
         </w:rPr>
-        <w:t>//Redeclaring the types is not allowed</w:t>
+        <w:t>//</w:t>
+      </w:r>
+      <w:proofErr w:type="spellStart"/>
+      <w:r>
+        <w:rPr>
+          <w:rFonts w:ascii="Consolas" w:eastAsia="Times New Roman" w:hAnsi="Consolas" w:cs="Times New Roman"/>
+          <w:color w:val="7CAF3D"/>
+          <w:sz w:val="21"/>
+          <w:szCs w:val="21"/>
+        </w:rPr>
+        <w:t>Redeclaring</w:t>
+      </w:r>
+      <w:proofErr w:type="spellEnd"/>
+      <w:r>
+        <w:rPr>
+          <w:rFonts w:ascii="Consolas" w:eastAsia="Times New Roman" w:hAnsi="Consolas" w:cs="Times New Roman"/>
+          <w:color w:val="7CAF3D"/>
+          <w:sz w:val="21"/>
+          <w:szCs w:val="21"/>
+        </w:rPr>
+        <w:t xml:space="preserve"> the types is not allowed</w:t>
       </w:r>
     </w:p>
     <w:p>
@@ -2964,7 +4169,29 @@
           <w:sz w:val="21"/>
           <w:szCs w:val="21"/>
         </w:rPr>
-        <w:t>Question 9 ) What are type assertions in the typescript ?(Important to read more about assertions)</w:t>
+        <w:t xml:space="preserve">Question </w:t>
+      </w:r>
+      <w:proofErr w:type="gramStart"/>
+      <w:r>
+        <w:rPr>
+          <w:rFonts w:ascii="Consolas" w:eastAsia="Times New Roman" w:hAnsi="Consolas" w:cs="Times New Roman"/>
+          <w:b/>
+          <w:color w:val="000000"/>
+          <w:sz w:val="21"/>
+          <w:szCs w:val="21"/>
+        </w:rPr>
+        <w:t>9 )</w:t>
+      </w:r>
+      <w:proofErr w:type="gramEnd"/>
+      <w:r>
+        <w:rPr>
+          <w:rFonts w:ascii="Consolas" w:eastAsia="Times New Roman" w:hAnsi="Consolas" w:cs="Times New Roman"/>
+          <w:b/>
+          <w:color w:val="000000"/>
+          <w:sz w:val="21"/>
+          <w:szCs w:val="21"/>
+        </w:rPr>
+        <w:t xml:space="preserve"> What are type assertions in the typescript ?(Important to read more about assertions)</w:t>
       </w:r>
     </w:p>
     <w:p>
@@ -2991,7 +4218,27 @@
           <w:sz w:val="21"/>
           <w:szCs w:val="21"/>
         </w:rPr>
-        <w:t xml:space="preserve">The type assertions in the typescript is the assertion we apply to the variable asserting it be of particular type . Declaring the assertion the typescript compiler will try to typecast the variable to a particular data type ( </w:t>
+        <w:t xml:space="preserve">The type assertions in the typescript is the assertion we apply to the variable asserting it be of particular </w:t>
+      </w:r>
+      <w:proofErr w:type="gramStart"/>
+      <w:r>
+        <w:rPr>
+          <w:rFonts w:ascii="Consolas" w:eastAsia="Times New Roman" w:hAnsi="Consolas" w:cs="Times New Roman"/>
+          <w:color w:val="000000"/>
+          <w:sz w:val="21"/>
+          <w:szCs w:val="21"/>
+        </w:rPr>
+        <w:t>type .</w:t>
+      </w:r>
+      <w:proofErr w:type="gramEnd"/>
+      <w:r>
+        <w:rPr>
+          <w:rFonts w:ascii="Consolas" w:eastAsia="Times New Roman" w:hAnsi="Consolas" w:cs="Times New Roman"/>
+          <w:color w:val="000000"/>
+          <w:sz w:val="21"/>
+          <w:szCs w:val="21"/>
+        </w:rPr>
+        <w:t xml:space="preserve"> Declaring the assertion the typescript compiler will try to typecast the variable to a particular data type ( </w:t>
       </w:r>
       <w:r>
         <w:rPr>
@@ -3041,7 +4288,29 @@
           <w:sz w:val="21"/>
           <w:szCs w:val="21"/>
         </w:rPr>
-        <w:t>Below is the syntax , how to use the type assertions in the typescript:-</w:t>
+        <w:t xml:space="preserve">Below is the </w:t>
+      </w:r>
+      <w:proofErr w:type="gramStart"/>
+      <w:r>
+        <w:rPr>
+          <w:rFonts w:ascii="Consolas" w:eastAsia="Times New Roman" w:hAnsi="Consolas" w:cs="Times New Roman"/>
+          <w:b/>
+          <w:color w:val="000000"/>
+          <w:sz w:val="21"/>
+          <w:szCs w:val="21"/>
+        </w:rPr>
+        <w:t>syntax ,</w:t>
+      </w:r>
+      <w:proofErr w:type="gramEnd"/>
+      <w:r>
+        <w:rPr>
+          <w:rFonts w:ascii="Consolas" w:eastAsia="Times New Roman" w:hAnsi="Consolas" w:cs="Times New Roman"/>
+          <w:b/>
+          <w:color w:val="000000"/>
+          <w:sz w:val="21"/>
+          <w:szCs w:val="21"/>
+        </w:rPr>
+        <w:t xml:space="preserve"> how to use the type assertions in the typescript:-</w:t>
       </w:r>
     </w:p>
     <w:p>
@@ -3075,7 +4344,29 @@
           <w:sz w:val="21"/>
           <w:szCs w:val="21"/>
         </w:rPr>
-        <w:t xml:space="preserve">as keyword ( to be understand more)  </w:t>
+        <w:t xml:space="preserve">as keyword </w:t>
+      </w:r>
+      <w:proofErr w:type="gramStart"/>
+      <w:r>
+        <w:rPr>
+          <w:rFonts w:ascii="Consolas" w:eastAsia="Times New Roman" w:hAnsi="Consolas" w:cs="Times New Roman"/>
+          <w:b/>
+          <w:color w:val="000000"/>
+          <w:sz w:val="21"/>
+          <w:szCs w:val="21"/>
+        </w:rPr>
+        <w:t>( to</w:t>
+      </w:r>
+      <w:proofErr w:type="gramEnd"/>
+      <w:r>
+        <w:rPr>
+          <w:rFonts w:ascii="Consolas" w:eastAsia="Times New Roman" w:hAnsi="Consolas" w:cs="Times New Roman"/>
+          <w:b/>
+          <w:color w:val="000000"/>
+          <w:sz w:val="21"/>
+          <w:szCs w:val="21"/>
+        </w:rPr>
+        <w:t xml:space="preserve"> be understand more)  </w:t>
       </w:r>
     </w:p>
     <w:p>
@@ -3111,6 +4402,7 @@
           <w:szCs w:val="21"/>
         </w:rPr>
       </w:pPr>
+      <w:proofErr w:type="gramStart"/>
       <w:r>
         <w:rPr>
           <w:rFonts w:ascii="Consolas" w:eastAsia="Times New Roman" w:hAnsi="Consolas" w:cs="Times New Roman"/>
@@ -3120,6 +4412,7 @@
         </w:rPr>
         <w:t>const</w:t>
       </w:r>
+      <w:proofErr w:type="gramEnd"/>
       <w:r>
         <w:rPr>
           <w:rFonts w:ascii="Consolas" w:eastAsia="Times New Roman" w:hAnsi="Consolas" w:cs="Times New Roman"/>
@@ -3216,6 +4509,7 @@
           <w:szCs w:val="21"/>
         </w:rPr>
       </w:pPr>
+      <w:proofErr w:type="gramStart"/>
       <w:r>
         <w:rPr>
           <w:rFonts w:ascii="Consolas" w:eastAsia="Times New Roman" w:hAnsi="Consolas" w:cs="Times New Roman"/>
@@ -3225,15 +4519,27 @@
         </w:rPr>
         <w:t>let</w:t>
       </w:r>
-      <w:r>
-        <w:rPr>
-          <w:rFonts w:ascii="Consolas" w:eastAsia="Times New Roman" w:hAnsi="Consolas" w:cs="Times New Roman"/>
-          <w:color w:val="D4D4D4"/>
-          <w:sz w:val="21"/>
-          <w:szCs w:val="21"/>
-        </w:rPr>
-        <w:t xml:space="preserve"> abcs</w:t>
-      </w:r>
+      <w:proofErr w:type="gramEnd"/>
+      <w:r>
+        <w:rPr>
+          <w:rFonts w:ascii="Consolas" w:eastAsia="Times New Roman" w:hAnsi="Consolas" w:cs="Times New Roman"/>
+          <w:color w:val="D4D4D4"/>
+          <w:sz w:val="21"/>
+          <w:szCs w:val="21"/>
+        </w:rPr>
+        <w:t xml:space="preserve"> </w:t>
+      </w:r>
+      <w:proofErr w:type="spellStart"/>
+      <w:r>
+        <w:rPr>
+          <w:rFonts w:ascii="Consolas" w:eastAsia="Times New Roman" w:hAnsi="Consolas" w:cs="Times New Roman"/>
+          <w:color w:val="D4D4D4"/>
+          <w:sz w:val="21"/>
+          <w:szCs w:val="21"/>
+        </w:rPr>
+        <w:t>abcs</w:t>
+      </w:r>
+      <w:proofErr w:type="spellEnd"/>
       <w:r>
         <w:rPr>
           <w:rFonts w:ascii="Consolas" w:eastAsia="Times New Roman" w:hAnsi="Consolas" w:cs="Times New Roman"/>
@@ -3392,8 +4698,20 @@
           <w:sz w:val="21"/>
           <w:szCs w:val="21"/>
         </w:rPr>
-        <w:t>How to declare the functions in typescript ?</w:t>
-      </w:r>
+        <w:t xml:space="preserve">How to declare the functions in </w:t>
+      </w:r>
+      <w:proofErr w:type="gramStart"/>
+      <w:r>
+        <w:rPr>
+          <w:rFonts w:ascii="Consolas" w:eastAsia="Times New Roman" w:hAnsi="Consolas" w:cs="Times New Roman"/>
+          <w:b/>
+          <w:color w:val="000000"/>
+          <w:sz w:val="21"/>
+          <w:szCs w:val="21"/>
+        </w:rPr>
+        <w:t>typescript ?</w:t>
+      </w:r>
+      <w:proofErr w:type="gramEnd"/>
     </w:p>
     <w:p>
       <w:pPr>
@@ -3545,6 +4863,7 @@
           <w:szCs w:val="18"/>
         </w:rPr>
       </w:pPr>
+      <w:proofErr w:type="gramStart"/>
       <w:r>
         <w:rPr>
           <w:rFonts w:ascii="Consolas" w:eastAsia="Times New Roman" w:hAnsi="Consolas" w:cs="Times New Roman"/>
@@ -3554,6 +4873,7 @@
         </w:rPr>
         <w:t>function</w:t>
       </w:r>
+      <w:proofErr w:type="gramEnd"/>
       <w:r>
         <w:rPr>
           <w:rFonts w:ascii="Consolas" w:eastAsia="Times New Roman" w:hAnsi="Consolas" w:cs="Times New Roman"/>
@@ -3683,6 +5003,7 @@
         </w:rPr>
         <w:t xml:space="preserve">    </w:t>
       </w:r>
+      <w:proofErr w:type="gramStart"/>
       <w:r>
         <w:rPr>
           <w:rFonts w:ascii="Consolas" w:eastAsia="Times New Roman" w:hAnsi="Consolas" w:cs="Times New Roman"/>
@@ -3692,6 +5013,7 @@
         </w:rPr>
         <w:t>return</w:t>
       </w:r>
+      <w:proofErr w:type="gramEnd"/>
       <w:r>
         <w:rPr>
           <w:rFonts w:ascii="Consolas" w:eastAsia="Times New Roman" w:hAnsi="Consolas" w:cs="Times New Roman"/>
@@ -3699,7 +5021,17 @@
           <w:sz w:val="18"/>
           <w:szCs w:val="18"/>
         </w:rPr>
-        <w:t xml:space="preserve"> a</w:t>
+        <w:t xml:space="preserve"> </w:t>
+      </w:r>
+      <w:proofErr w:type="spellStart"/>
+      <w:r>
+        <w:rPr>
+          <w:rFonts w:ascii="Consolas" w:eastAsia="Times New Roman" w:hAnsi="Consolas" w:cs="Times New Roman"/>
+          <w:color w:val="D4D4D4"/>
+          <w:sz w:val="18"/>
+          <w:szCs w:val="18"/>
+        </w:rPr>
+        <w:t>a</w:t>
       </w:r>
       <w:r>
         <w:rPr>
@@ -3719,6 +5051,7 @@
         </w:rPr>
         <w:t>b</w:t>
       </w:r>
+      <w:proofErr w:type="spellEnd"/>
       <w:r>
         <w:rPr>
           <w:rFonts w:ascii="Consolas" w:eastAsia="Times New Roman" w:hAnsi="Consolas" w:cs="Times New Roman"/>
@@ -3791,8 +5124,20 @@
           <w:sz w:val="21"/>
           <w:szCs w:val="21"/>
         </w:rPr>
-        <w:t>What are the interfaces in the typescript ?</w:t>
-      </w:r>
+        <w:t xml:space="preserve">What are the interfaces in the </w:t>
+      </w:r>
+      <w:proofErr w:type="gramStart"/>
+      <w:r>
+        <w:rPr>
+          <w:rFonts w:ascii="Consolas" w:eastAsia="Times New Roman" w:hAnsi="Consolas" w:cs="Times New Roman"/>
+          <w:b/>
+          <w:color w:val="000000"/>
+          <w:sz w:val="21"/>
+          <w:szCs w:val="21"/>
+        </w:rPr>
+        <w:t>typescript ?</w:t>
+      </w:r>
+      <w:proofErr w:type="gramEnd"/>
     </w:p>
     <w:p>
       <w:pPr>
@@ -3818,7 +5163,27 @@
           <w:sz w:val="21"/>
           <w:szCs w:val="21"/>
         </w:rPr>
-        <w:t xml:space="preserve"> The interfaces is also a way to declare the structure of the object and they are quite similar to the types. </w:t>
+        <w:t xml:space="preserve"> The </w:t>
+      </w:r>
+      <w:proofErr w:type="gramStart"/>
+      <w:r>
+        <w:rPr>
+          <w:rFonts w:ascii="Consolas" w:eastAsia="Times New Roman" w:hAnsi="Consolas" w:cs="Times New Roman"/>
+          <w:color w:val="000000"/>
+          <w:sz w:val="21"/>
+          <w:szCs w:val="21"/>
+        </w:rPr>
+        <w:t>interfaces is</w:t>
+      </w:r>
+      <w:proofErr w:type="gramEnd"/>
+      <w:r>
+        <w:rPr>
+          <w:rFonts w:ascii="Consolas" w:eastAsia="Times New Roman" w:hAnsi="Consolas" w:cs="Times New Roman"/>
+          <w:color w:val="000000"/>
+          <w:sz w:val="21"/>
+          <w:szCs w:val="21"/>
+        </w:rPr>
+        <w:t xml:space="preserve"> also a way to declare the structure of the object and they are quite similar to the types. </w:t>
       </w:r>
     </w:p>
     <w:p>
@@ -3851,16 +5216,37 @@
           <w:sz w:val="21"/>
           <w:szCs w:val="21"/>
         </w:rPr>
-        <w:t>interface keyword.</w:t>
-      </w:r>
-      <w:r>
-        <w:rPr>
-          <w:rFonts w:ascii="Consolas" w:eastAsia="Times New Roman" w:hAnsi="Consolas" w:cs="Times New Roman"/>
-          <w:color w:val="000000"/>
-          <w:sz w:val="21"/>
-          <w:szCs w:val="21"/>
-        </w:rPr>
-        <w:t xml:space="preserve">Below is the syntax to declare the interface </w:t>
+        <w:t xml:space="preserve">interface </w:t>
+      </w:r>
+      <w:proofErr w:type="spellStart"/>
+      <w:r>
+        <w:rPr>
+          <w:rFonts w:ascii="Consolas" w:eastAsia="Times New Roman" w:hAnsi="Consolas" w:cs="Times New Roman"/>
+          <w:b/>
+          <w:color w:val="000000"/>
+          <w:sz w:val="21"/>
+          <w:szCs w:val="21"/>
+        </w:rPr>
+        <w:t>keyword.</w:t>
+      </w:r>
+      <w:r>
+        <w:rPr>
+          <w:rFonts w:ascii="Consolas" w:eastAsia="Times New Roman" w:hAnsi="Consolas" w:cs="Times New Roman"/>
+          <w:color w:val="000000"/>
+          <w:sz w:val="21"/>
+          <w:szCs w:val="21"/>
+        </w:rPr>
+        <w:t>Below</w:t>
+      </w:r>
+      <w:proofErr w:type="spellEnd"/>
+      <w:r>
+        <w:rPr>
+          <w:rFonts w:ascii="Consolas" w:eastAsia="Times New Roman" w:hAnsi="Consolas" w:cs="Times New Roman"/>
+          <w:color w:val="000000"/>
+          <w:sz w:val="21"/>
+          <w:szCs w:val="21"/>
+        </w:rPr>
+        <w:t xml:space="preserve"> is the syntax to declare the interface </w:t>
       </w:r>
     </w:p>
     <w:p>
@@ -3895,7 +5281,27 @@
           <w:sz w:val="21"/>
           <w:szCs w:val="21"/>
         </w:rPr>
-        <w:t xml:space="preserve">// Declaring the interface in the typescript </w:t>
+        <w:t xml:space="preserve">// </w:t>
+      </w:r>
+      <w:proofErr w:type="gramStart"/>
+      <w:r>
+        <w:rPr>
+          <w:rFonts w:ascii="Consolas" w:eastAsia="Times New Roman" w:hAnsi="Consolas" w:cs="Times New Roman"/>
+          <w:color w:val="7CAF3D"/>
+          <w:sz w:val="21"/>
+          <w:szCs w:val="21"/>
+        </w:rPr>
+        <w:t>Declaring</w:t>
+      </w:r>
+      <w:proofErr w:type="gramEnd"/>
+      <w:r>
+        <w:rPr>
+          <w:rFonts w:ascii="Consolas" w:eastAsia="Times New Roman" w:hAnsi="Consolas" w:cs="Times New Roman"/>
+          <w:color w:val="7CAF3D"/>
+          <w:sz w:val="21"/>
+          <w:szCs w:val="21"/>
+        </w:rPr>
+        <w:t xml:space="preserve"> the interface in the typescript </w:t>
       </w:r>
     </w:p>
     <w:p>
@@ -3918,6 +5324,7 @@
         </w:rPr>
         <w:t> </w:t>
       </w:r>
+      <w:proofErr w:type="gramStart"/>
       <w:r>
         <w:rPr>
           <w:rFonts w:ascii="Consolas" w:eastAsia="Times New Roman" w:hAnsi="Consolas" w:cs="Times New Roman"/>
@@ -3927,6 +5334,7 @@
         </w:rPr>
         <w:t>interface</w:t>
       </w:r>
+      <w:proofErr w:type="gramEnd"/>
       <w:r>
         <w:rPr>
           <w:rFonts w:ascii="Consolas" w:eastAsia="Times New Roman" w:hAnsi="Consolas" w:cs="Times New Roman"/>
@@ -3982,7 +5390,18 @@
           <w:sz w:val="21"/>
           <w:szCs w:val="21"/>
         </w:rPr>
-        <w:t>    total</w:t>
+        <w:t xml:space="preserve">    </w:t>
+      </w:r>
+      <w:proofErr w:type="spellStart"/>
+      <w:proofErr w:type="gramStart"/>
+      <w:r>
+        <w:rPr>
+          <w:rFonts w:ascii="Consolas" w:eastAsia="Times New Roman" w:hAnsi="Consolas" w:cs="Times New Roman"/>
+          <w:color w:val="D4D4D4"/>
+          <w:sz w:val="21"/>
+          <w:szCs w:val="21"/>
+        </w:rPr>
+        <w:t>total</w:t>
       </w:r>
       <w:r>
         <w:rPr>
@@ -3993,6 +5412,7 @@
         </w:rPr>
         <w:t>:</w:t>
       </w:r>
+      <w:proofErr w:type="gramEnd"/>
       <w:r>
         <w:rPr>
           <w:rFonts w:ascii="Consolas" w:eastAsia="Times New Roman" w:hAnsi="Consolas" w:cs="Times New Roman"/>
@@ -4002,6 +5422,7 @@
         </w:rPr>
         <w:t>number</w:t>
       </w:r>
+      <w:proofErr w:type="spellEnd"/>
     </w:p>
     <w:p>
       <w:pPr>
@@ -4021,7 +5442,18 @@
           <w:sz w:val="21"/>
           <w:szCs w:val="21"/>
         </w:rPr>
-        <w:t>    subTotal</w:t>
+        <w:t xml:space="preserve">    </w:t>
+      </w:r>
+      <w:proofErr w:type="spellStart"/>
+      <w:proofErr w:type="gramStart"/>
+      <w:r>
+        <w:rPr>
+          <w:rFonts w:ascii="Consolas" w:eastAsia="Times New Roman" w:hAnsi="Consolas" w:cs="Times New Roman"/>
+          <w:color w:val="D4D4D4"/>
+          <w:sz w:val="21"/>
+          <w:szCs w:val="21"/>
+        </w:rPr>
+        <w:t>subTotal</w:t>
       </w:r>
       <w:r>
         <w:rPr>
@@ -4032,6 +5464,7 @@
         </w:rPr>
         <w:t>:</w:t>
       </w:r>
+      <w:proofErr w:type="gramEnd"/>
       <w:r>
         <w:rPr>
           <w:rFonts w:ascii="Consolas" w:eastAsia="Times New Roman" w:hAnsi="Consolas" w:cs="Times New Roman"/>
@@ -4041,6 +5474,7 @@
         </w:rPr>
         <w:t>number</w:t>
       </w:r>
+      <w:proofErr w:type="spellEnd"/>
     </w:p>
     <w:p>
       <w:pPr>
@@ -4127,8 +5561,20 @@
           <w:sz w:val="21"/>
           <w:szCs w:val="21"/>
         </w:rPr>
-        <w:t>More About Interfaces the interface merging ?</w:t>
-      </w:r>
+        <w:t xml:space="preserve">More About Interfaces the interface </w:t>
+      </w:r>
+      <w:proofErr w:type="gramStart"/>
+      <w:r>
+        <w:rPr>
+          <w:rFonts w:ascii="Consolas" w:eastAsia="Times New Roman" w:hAnsi="Consolas" w:cs="Times New Roman"/>
+          <w:b/>
+          <w:color w:val="000000"/>
+          <w:sz w:val="21"/>
+          <w:szCs w:val="21"/>
+        </w:rPr>
+        <w:t>merging ?</w:t>
+      </w:r>
+      <w:proofErr w:type="gramEnd"/>
     </w:p>
     <w:p>
       <w:pPr>
@@ -4153,6 +5599,1578 @@
         </w:rPr>
         <w:sym w:font="Wingdings" w:char="F0E0"/>
       </w:r>
+      <w:r>
+        <w:rPr>
+          <w:rFonts w:ascii="Consolas" w:eastAsia="Times New Roman" w:hAnsi="Consolas" w:cs="Times New Roman"/>
+          <w:color w:val="000000"/>
+          <w:sz w:val="21"/>
+          <w:szCs w:val="21"/>
+        </w:rPr>
+        <w:t xml:space="preserve">Unlike the </w:t>
+      </w:r>
+      <w:r>
+        <w:rPr>
+          <w:rFonts w:ascii="Consolas" w:eastAsia="Times New Roman" w:hAnsi="Consolas" w:cs="Times New Roman"/>
+          <w:color w:val="000000"/>
+          <w:sz w:val="21"/>
+          <w:szCs w:val="21"/>
+        </w:rPr>
+        <w:t xml:space="preserve">types were we cannot </w:t>
+      </w:r>
+      <w:proofErr w:type="spellStart"/>
+      <w:r>
+        <w:rPr>
+          <w:rFonts w:ascii="Consolas" w:eastAsia="Times New Roman" w:hAnsi="Consolas" w:cs="Times New Roman"/>
+          <w:color w:val="000000"/>
+          <w:sz w:val="21"/>
+          <w:szCs w:val="21"/>
+        </w:rPr>
+        <w:t>redeclare</w:t>
+      </w:r>
+      <w:proofErr w:type="spellEnd"/>
+      <w:r>
+        <w:rPr>
+          <w:rFonts w:ascii="Consolas" w:eastAsia="Times New Roman" w:hAnsi="Consolas" w:cs="Times New Roman"/>
+          <w:color w:val="000000"/>
+          <w:sz w:val="21"/>
+          <w:szCs w:val="21"/>
+        </w:rPr>
+        <w:t xml:space="preserve"> the </w:t>
+      </w:r>
+      <w:proofErr w:type="gramStart"/>
+      <w:r>
+        <w:rPr>
+          <w:rFonts w:ascii="Consolas" w:eastAsia="Times New Roman" w:hAnsi="Consolas" w:cs="Times New Roman"/>
+          <w:color w:val="000000"/>
+          <w:sz w:val="21"/>
+          <w:szCs w:val="21"/>
+        </w:rPr>
+        <w:t>types ,</w:t>
+      </w:r>
+      <w:proofErr w:type="gramEnd"/>
+      <w:r>
+        <w:rPr>
+          <w:rFonts w:ascii="Consolas" w:eastAsia="Times New Roman" w:hAnsi="Consolas" w:cs="Times New Roman"/>
+          <w:color w:val="000000"/>
+          <w:sz w:val="21"/>
+          <w:szCs w:val="21"/>
+        </w:rPr>
+        <w:t xml:space="preserve"> in the interfaces we can </w:t>
+      </w:r>
+      <w:proofErr w:type="spellStart"/>
+      <w:r>
+        <w:rPr>
+          <w:rFonts w:ascii="Consolas" w:eastAsia="Times New Roman" w:hAnsi="Consolas" w:cs="Times New Roman"/>
+          <w:color w:val="000000"/>
+          <w:sz w:val="21"/>
+          <w:szCs w:val="21"/>
+        </w:rPr>
+        <w:t>redeclare</w:t>
+      </w:r>
+      <w:proofErr w:type="spellEnd"/>
+      <w:r>
+        <w:rPr>
+          <w:rFonts w:ascii="Consolas" w:eastAsia="Times New Roman" w:hAnsi="Consolas" w:cs="Times New Roman"/>
+          <w:color w:val="000000"/>
+          <w:sz w:val="21"/>
+          <w:szCs w:val="21"/>
+        </w:rPr>
+        <w:t xml:space="preserve"> it , and it will automatically merge the new attributes into the same interface. </w:t>
+      </w:r>
+    </w:p>
+    <w:p>
+      <w:pPr>
+        <w:pStyle w:val="ListParagraph"/>
+        <w:shd w:val="clear" w:color="auto" w:fill="FFFFFE"/>
+        <w:spacing w:after="0" w:line="285" w:lineRule="atLeast"/>
+        <w:ind w:left="1080"/>
+        <w:rPr>
+          <w:rFonts w:ascii="Consolas" w:eastAsia="Times New Roman" w:hAnsi="Consolas" w:cs="Times New Roman"/>
+          <w:b/>
+          <w:color w:val="000000"/>
+          <w:sz w:val="21"/>
+          <w:szCs w:val="21"/>
+        </w:rPr>
+      </w:pPr>
+      <w:r>
+        <w:rPr>
+          <w:rFonts w:ascii="Consolas" w:eastAsia="Times New Roman" w:hAnsi="Consolas" w:cs="Times New Roman"/>
+          <w:b/>
+          <w:color w:val="000000"/>
+          <w:sz w:val="21"/>
+          <w:szCs w:val="21"/>
+        </w:rPr>
+        <w:t xml:space="preserve">Check the Below Syntax </w:t>
+      </w:r>
+    </w:p>
+    <w:p>
+      <w:pPr>
+        <w:shd w:val="clear" w:color="auto" w:fill="1E1E1E"/>
+        <w:spacing w:after="0" w:line="285" w:lineRule="atLeast"/>
+        <w:rPr>
+          <w:rFonts w:ascii="Consolas" w:eastAsia="Times New Roman" w:hAnsi="Consolas" w:cs="Times New Roman"/>
+          <w:color w:val="D4D4D4"/>
+          <w:sz w:val="21"/>
+          <w:szCs w:val="21"/>
+        </w:rPr>
+      </w:pPr>
+      <w:r>
+        <w:rPr>
+          <w:rFonts w:ascii="Consolas" w:eastAsia="Times New Roman" w:hAnsi="Consolas" w:cs="Times New Roman"/>
+          <w:color w:val="7CAF3D"/>
+          <w:sz w:val="21"/>
+          <w:szCs w:val="21"/>
+        </w:rPr>
+        <w:t xml:space="preserve">// </w:t>
+      </w:r>
+      <w:proofErr w:type="gramStart"/>
+      <w:r>
+        <w:rPr>
+          <w:rFonts w:ascii="Consolas" w:eastAsia="Times New Roman" w:hAnsi="Consolas" w:cs="Times New Roman"/>
+          <w:color w:val="7CAF3D"/>
+          <w:sz w:val="21"/>
+          <w:szCs w:val="21"/>
+        </w:rPr>
+        <w:t>Declaring</w:t>
+      </w:r>
+      <w:proofErr w:type="gramEnd"/>
+      <w:r>
+        <w:rPr>
+          <w:rFonts w:ascii="Consolas" w:eastAsia="Times New Roman" w:hAnsi="Consolas" w:cs="Times New Roman"/>
+          <w:color w:val="7CAF3D"/>
+          <w:sz w:val="21"/>
+          <w:szCs w:val="21"/>
+        </w:rPr>
+        <w:t xml:space="preserve"> the interface in the typescript </w:t>
+      </w:r>
+    </w:p>
+    <w:p>
+      <w:pPr>
+        <w:shd w:val="clear" w:color="auto" w:fill="1E1E1E"/>
+        <w:spacing w:after="0" w:line="285" w:lineRule="atLeast"/>
+        <w:rPr>
+          <w:rFonts w:ascii="Consolas" w:eastAsia="Times New Roman" w:hAnsi="Consolas" w:cs="Times New Roman"/>
+          <w:color w:val="D4D4D4"/>
+          <w:sz w:val="21"/>
+          <w:szCs w:val="21"/>
+        </w:rPr>
+      </w:pPr>
+      <w:r>
+        <w:rPr>
+          <w:rFonts w:ascii="Consolas" w:eastAsia="Times New Roman" w:hAnsi="Consolas" w:cs="Times New Roman"/>
+          <w:color w:val="D4D4D4"/>
+          <w:sz w:val="21"/>
+          <w:szCs w:val="21"/>
+        </w:rPr>
+        <w:t> </w:t>
+      </w:r>
+      <w:proofErr w:type="gramStart"/>
+      <w:r>
+        <w:rPr>
+          <w:rFonts w:ascii="Consolas" w:eastAsia="Times New Roman" w:hAnsi="Consolas" w:cs="Times New Roman"/>
+          <w:color w:val="569CD6"/>
+          <w:sz w:val="21"/>
+          <w:szCs w:val="21"/>
+        </w:rPr>
+        <w:t>interface</w:t>
+      </w:r>
+      <w:proofErr w:type="gramEnd"/>
+      <w:r>
+        <w:rPr>
+          <w:rFonts w:ascii="Consolas" w:eastAsia="Times New Roman" w:hAnsi="Consolas" w:cs="Times New Roman"/>
+          <w:color w:val="D4D4D4"/>
+          <w:sz w:val="21"/>
+          <w:szCs w:val="21"/>
+        </w:rPr>
+        <w:t xml:space="preserve"> </w:t>
+      </w:r>
+      <w:r>
+        <w:rPr>
+          <w:rFonts w:ascii="Consolas" w:eastAsia="Times New Roman" w:hAnsi="Consolas" w:cs="Times New Roman"/>
+          <w:color w:val="3DC9B0"/>
+          <w:sz w:val="21"/>
+          <w:szCs w:val="21"/>
+        </w:rPr>
+        <w:t>Amount</w:t>
+      </w:r>
+      <w:r>
+        <w:rPr>
+          <w:rFonts w:ascii="Consolas" w:eastAsia="Times New Roman" w:hAnsi="Consolas" w:cs="Times New Roman"/>
+          <w:color w:val="D4D4D4"/>
+          <w:sz w:val="21"/>
+          <w:szCs w:val="21"/>
+        </w:rPr>
+        <w:t xml:space="preserve"> </w:t>
+      </w:r>
+      <w:r>
+        <w:rPr>
+          <w:rFonts w:ascii="Consolas" w:eastAsia="Times New Roman" w:hAnsi="Consolas" w:cs="Times New Roman"/>
+          <w:color w:val="DCDCDC"/>
+          <w:sz w:val="21"/>
+          <w:szCs w:val="21"/>
+        </w:rPr>
+        <w:t>{</w:t>
+      </w:r>
+    </w:p>
+    <w:p>
+      <w:pPr>
+        <w:shd w:val="clear" w:color="auto" w:fill="1E1E1E"/>
+        <w:spacing w:after="0" w:line="285" w:lineRule="atLeast"/>
+        <w:rPr>
+          <w:rFonts w:ascii="Consolas" w:eastAsia="Times New Roman" w:hAnsi="Consolas" w:cs="Times New Roman"/>
+          <w:color w:val="D4D4D4"/>
+          <w:sz w:val="21"/>
+          <w:szCs w:val="21"/>
+        </w:rPr>
+      </w:pPr>
+      <w:r>
+        <w:rPr>
+          <w:rFonts w:ascii="Consolas" w:eastAsia="Times New Roman" w:hAnsi="Consolas" w:cs="Times New Roman"/>
+          <w:color w:val="D4D4D4"/>
+          <w:sz w:val="21"/>
+          <w:szCs w:val="21"/>
+        </w:rPr>
+        <w:t xml:space="preserve">    </w:t>
+      </w:r>
+      <w:proofErr w:type="spellStart"/>
+      <w:proofErr w:type="gramStart"/>
+      <w:r>
+        <w:rPr>
+          <w:rFonts w:ascii="Consolas" w:eastAsia="Times New Roman" w:hAnsi="Consolas" w:cs="Times New Roman"/>
+          <w:color w:val="D4D4D4"/>
+          <w:sz w:val="21"/>
+          <w:szCs w:val="21"/>
+        </w:rPr>
+        <w:t>total</w:t>
+      </w:r>
+      <w:r>
+        <w:rPr>
+          <w:rFonts w:ascii="Consolas" w:eastAsia="Times New Roman" w:hAnsi="Consolas" w:cs="Times New Roman"/>
+          <w:color w:val="DCDCDC"/>
+          <w:sz w:val="21"/>
+          <w:szCs w:val="21"/>
+        </w:rPr>
+        <w:t>:</w:t>
+      </w:r>
+      <w:proofErr w:type="gramEnd"/>
+      <w:r>
+        <w:rPr>
+          <w:rFonts w:ascii="Consolas" w:eastAsia="Times New Roman" w:hAnsi="Consolas" w:cs="Times New Roman"/>
+          <w:color w:val="569CD6"/>
+          <w:sz w:val="21"/>
+          <w:szCs w:val="21"/>
+        </w:rPr>
+        <w:t>number</w:t>
+      </w:r>
+      <w:proofErr w:type="spellEnd"/>
+    </w:p>
+    <w:p>
+      <w:pPr>
+        <w:shd w:val="clear" w:color="auto" w:fill="1E1E1E"/>
+        <w:spacing w:after="0" w:line="285" w:lineRule="atLeast"/>
+        <w:rPr>
+          <w:rFonts w:ascii="Consolas" w:eastAsia="Times New Roman" w:hAnsi="Consolas" w:cs="Times New Roman"/>
+          <w:color w:val="D4D4D4"/>
+          <w:sz w:val="21"/>
+          <w:szCs w:val="21"/>
+        </w:rPr>
+      </w:pPr>
+      <w:r>
+        <w:rPr>
+          <w:rFonts w:ascii="Consolas" w:eastAsia="Times New Roman" w:hAnsi="Consolas" w:cs="Times New Roman"/>
+          <w:color w:val="D4D4D4"/>
+          <w:sz w:val="21"/>
+          <w:szCs w:val="21"/>
+        </w:rPr>
+        <w:t xml:space="preserve">    </w:t>
+      </w:r>
+      <w:proofErr w:type="spellStart"/>
+      <w:proofErr w:type="gramStart"/>
+      <w:r>
+        <w:rPr>
+          <w:rFonts w:ascii="Consolas" w:eastAsia="Times New Roman" w:hAnsi="Consolas" w:cs="Times New Roman"/>
+          <w:color w:val="D4D4D4"/>
+          <w:sz w:val="21"/>
+          <w:szCs w:val="21"/>
+        </w:rPr>
+        <w:t>subTotal</w:t>
+      </w:r>
+      <w:r>
+        <w:rPr>
+          <w:rFonts w:ascii="Consolas" w:eastAsia="Times New Roman" w:hAnsi="Consolas" w:cs="Times New Roman"/>
+          <w:color w:val="DCDCDC"/>
+          <w:sz w:val="21"/>
+          <w:szCs w:val="21"/>
+        </w:rPr>
+        <w:t>:</w:t>
+      </w:r>
+      <w:proofErr w:type="gramEnd"/>
+      <w:r>
+        <w:rPr>
+          <w:rFonts w:ascii="Consolas" w:eastAsia="Times New Roman" w:hAnsi="Consolas" w:cs="Times New Roman"/>
+          <w:color w:val="569CD6"/>
+          <w:sz w:val="21"/>
+          <w:szCs w:val="21"/>
+        </w:rPr>
+        <w:t>number</w:t>
+      </w:r>
+      <w:proofErr w:type="spellEnd"/>
+    </w:p>
+    <w:p>
+      <w:pPr>
+        <w:shd w:val="clear" w:color="auto" w:fill="1E1E1E"/>
+        <w:spacing w:after="0" w:line="285" w:lineRule="atLeast"/>
+        <w:rPr>
+          <w:rFonts w:ascii="Consolas" w:eastAsia="Times New Roman" w:hAnsi="Consolas" w:cs="Times New Roman"/>
+          <w:color w:val="D4D4D4"/>
+          <w:sz w:val="21"/>
+          <w:szCs w:val="21"/>
+        </w:rPr>
+      </w:pPr>
+      <w:r>
+        <w:rPr>
+          <w:rFonts w:ascii="Consolas" w:eastAsia="Times New Roman" w:hAnsi="Consolas" w:cs="Times New Roman"/>
+          <w:color w:val="D4D4D4"/>
+          <w:sz w:val="21"/>
+          <w:szCs w:val="21"/>
+        </w:rPr>
+        <w:t> </w:t>
+      </w:r>
+      <w:r>
+        <w:rPr>
+          <w:rFonts w:ascii="Consolas" w:eastAsia="Times New Roman" w:hAnsi="Consolas" w:cs="Times New Roman"/>
+          <w:color w:val="DCDCDC"/>
+          <w:sz w:val="21"/>
+          <w:szCs w:val="21"/>
+        </w:rPr>
+        <w:t>}</w:t>
+      </w:r>
+    </w:p>
+    <w:p>
+      <w:pPr>
+        <w:shd w:val="clear" w:color="auto" w:fill="1E1E1E"/>
+        <w:spacing w:after="0" w:line="285" w:lineRule="atLeast"/>
+        <w:rPr>
+          <w:rFonts w:ascii="Consolas" w:eastAsia="Times New Roman" w:hAnsi="Consolas" w:cs="Times New Roman"/>
+          <w:color w:val="D4D4D4"/>
+          <w:sz w:val="21"/>
+          <w:szCs w:val="21"/>
+        </w:rPr>
+      </w:pPr>
+    </w:p>
+    <w:p>
+      <w:pPr>
+        <w:shd w:val="clear" w:color="auto" w:fill="1E1E1E"/>
+        <w:spacing w:after="0" w:line="285" w:lineRule="atLeast"/>
+        <w:rPr>
+          <w:rFonts w:ascii="Consolas" w:eastAsia="Times New Roman" w:hAnsi="Consolas" w:cs="Times New Roman"/>
+          <w:color w:val="D4D4D4"/>
+          <w:sz w:val="21"/>
+          <w:szCs w:val="21"/>
+        </w:rPr>
+      </w:pPr>
+      <w:r>
+        <w:rPr>
+          <w:rFonts w:ascii="Consolas" w:eastAsia="Times New Roman" w:hAnsi="Consolas" w:cs="Times New Roman"/>
+          <w:color w:val="D4D4D4"/>
+          <w:sz w:val="21"/>
+          <w:szCs w:val="21"/>
+        </w:rPr>
+        <w:t> </w:t>
+      </w:r>
+      <w:proofErr w:type="gramStart"/>
+      <w:r>
+        <w:rPr>
+          <w:rFonts w:ascii="Consolas" w:eastAsia="Times New Roman" w:hAnsi="Consolas" w:cs="Times New Roman"/>
+          <w:color w:val="569CD6"/>
+          <w:sz w:val="21"/>
+          <w:szCs w:val="21"/>
+        </w:rPr>
+        <w:t>interface</w:t>
+      </w:r>
+      <w:proofErr w:type="gramEnd"/>
+      <w:r>
+        <w:rPr>
+          <w:rFonts w:ascii="Consolas" w:eastAsia="Times New Roman" w:hAnsi="Consolas" w:cs="Times New Roman"/>
+          <w:color w:val="D4D4D4"/>
+          <w:sz w:val="21"/>
+          <w:szCs w:val="21"/>
+        </w:rPr>
+        <w:t xml:space="preserve"> </w:t>
+      </w:r>
+      <w:r>
+        <w:rPr>
+          <w:rFonts w:ascii="Consolas" w:eastAsia="Times New Roman" w:hAnsi="Consolas" w:cs="Times New Roman"/>
+          <w:color w:val="3DC9B0"/>
+          <w:sz w:val="21"/>
+          <w:szCs w:val="21"/>
+        </w:rPr>
+        <w:t>Amount</w:t>
+      </w:r>
+      <w:r>
+        <w:rPr>
+          <w:rFonts w:ascii="Consolas" w:eastAsia="Times New Roman" w:hAnsi="Consolas" w:cs="Times New Roman"/>
+          <w:color w:val="DCDCDC"/>
+          <w:sz w:val="21"/>
+          <w:szCs w:val="21"/>
+        </w:rPr>
+        <w:t>{</w:t>
+      </w:r>
+    </w:p>
+    <w:p>
+      <w:pPr>
+        <w:shd w:val="clear" w:color="auto" w:fill="1E1E1E"/>
+        <w:spacing w:after="0" w:line="285" w:lineRule="atLeast"/>
+        <w:rPr>
+          <w:rFonts w:ascii="Consolas" w:eastAsia="Times New Roman" w:hAnsi="Consolas" w:cs="Times New Roman"/>
+          <w:color w:val="D4D4D4"/>
+          <w:sz w:val="21"/>
+          <w:szCs w:val="21"/>
+        </w:rPr>
+      </w:pPr>
+      <w:r>
+        <w:rPr>
+          <w:rFonts w:ascii="Consolas" w:eastAsia="Times New Roman" w:hAnsi="Consolas" w:cs="Times New Roman"/>
+          <w:color w:val="D4D4D4"/>
+          <w:sz w:val="21"/>
+          <w:szCs w:val="21"/>
+        </w:rPr>
+        <w:t xml:space="preserve">    </w:t>
+      </w:r>
+      <w:proofErr w:type="spellStart"/>
+      <w:proofErr w:type="gramStart"/>
+      <w:r>
+        <w:rPr>
+          <w:rFonts w:ascii="Consolas" w:eastAsia="Times New Roman" w:hAnsi="Consolas" w:cs="Times New Roman"/>
+          <w:color w:val="D4D4D4"/>
+          <w:sz w:val="21"/>
+          <w:szCs w:val="21"/>
+        </w:rPr>
+        <w:t>amountType</w:t>
+      </w:r>
+      <w:r>
+        <w:rPr>
+          <w:rFonts w:ascii="Consolas" w:eastAsia="Times New Roman" w:hAnsi="Consolas" w:cs="Times New Roman"/>
+          <w:color w:val="DCDCDC"/>
+          <w:sz w:val="21"/>
+          <w:szCs w:val="21"/>
+        </w:rPr>
+        <w:t>:</w:t>
+      </w:r>
+      <w:proofErr w:type="gramEnd"/>
+      <w:r>
+        <w:rPr>
+          <w:rFonts w:ascii="Consolas" w:eastAsia="Times New Roman" w:hAnsi="Consolas" w:cs="Times New Roman"/>
+          <w:color w:val="569CD6"/>
+          <w:sz w:val="21"/>
+          <w:szCs w:val="21"/>
+        </w:rPr>
+        <w:t>string</w:t>
+      </w:r>
+      <w:proofErr w:type="spellEnd"/>
+    </w:p>
+    <w:p>
+      <w:pPr>
+        <w:shd w:val="clear" w:color="auto" w:fill="1E1E1E"/>
+        <w:spacing w:after="0" w:line="285" w:lineRule="atLeast"/>
+        <w:rPr>
+          <w:rFonts w:ascii="Consolas" w:eastAsia="Times New Roman" w:hAnsi="Consolas" w:cs="Times New Roman"/>
+          <w:color w:val="D4D4D4"/>
+          <w:sz w:val="21"/>
+          <w:szCs w:val="21"/>
+        </w:rPr>
+      </w:pPr>
+      <w:r>
+        <w:rPr>
+          <w:rFonts w:ascii="Consolas" w:eastAsia="Times New Roman" w:hAnsi="Consolas" w:cs="Times New Roman"/>
+          <w:color w:val="D4D4D4"/>
+          <w:sz w:val="21"/>
+          <w:szCs w:val="21"/>
+        </w:rPr>
+        <w:t> </w:t>
+      </w:r>
+      <w:r>
+        <w:rPr>
+          <w:rFonts w:ascii="Consolas" w:eastAsia="Times New Roman" w:hAnsi="Consolas" w:cs="Times New Roman"/>
+          <w:color w:val="DCDCDC"/>
+          <w:sz w:val="21"/>
+          <w:szCs w:val="21"/>
+        </w:rPr>
+        <w:t>}</w:t>
+      </w:r>
+    </w:p>
+    <w:p>
+      <w:pPr>
+        <w:shd w:val="clear" w:color="auto" w:fill="1E1E1E"/>
+        <w:spacing w:after="0" w:line="285" w:lineRule="atLeast"/>
+        <w:rPr>
+          <w:rFonts w:ascii="Consolas" w:eastAsia="Times New Roman" w:hAnsi="Consolas" w:cs="Times New Roman"/>
+          <w:color w:val="D4D4D4"/>
+          <w:sz w:val="21"/>
+          <w:szCs w:val="21"/>
+        </w:rPr>
+      </w:pPr>
+    </w:p>
+    <w:p>
+      <w:pPr>
+        <w:shd w:val="clear" w:color="auto" w:fill="1E1E1E"/>
+        <w:spacing w:after="0" w:line="285" w:lineRule="atLeast"/>
+        <w:rPr>
+          <w:rFonts w:ascii="Consolas" w:eastAsia="Times New Roman" w:hAnsi="Consolas" w:cs="Times New Roman"/>
+          <w:color w:val="D4D4D4"/>
+          <w:sz w:val="21"/>
+          <w:szCs w:val="21"/>
+        </w:rPr>
+      </w:pPr>
+      <w:r>
+        <w:rPr>
+          <w:rFonts w:ascii="Consolas" w:eastAsia="Times New Roman" w:hAnsi="Consolas" w:cs="Times New Roman"/>
+          <w:color w:val="D4D4D4"/>
+          <w:sz w:val="21"/>
+          <w:szCs w:val="21"/>
+        </w:rPr>
+        <w:t> </w:t>
+      </w:r>
+      <w:proofErr w:type="gramStart"/>
+      <w:r>
+        <w:rPr>
+          <w:rFonts w:ascii="Consolas" w:eastAsia="Times New Roman" w:hAnsi="Consolas" w:cs="Times New Roman"/>
+          <w:color w:val="569CD6"/>
+          <w:sz w:val="21"/>
+          <w:szCs w:val="21"/>
+        </w:rPr>
+        <w:t>const</w:t>
+      </w:r>
+      <w:proofErr w:type="gramEnd"/>
+      <w:r>
+        <w:rPr>
+          <w:rFonts w:ascii="Consolas" w:eastAsia="Times New Roman" w:hAnsi="Consolas" w:cs="Times New Roman"/>
+          <w:color w:val="D4D4D4"/>
+          <w:sz w:val="21"/>
+          <w:szCs w:val="21"/>
+        </w:rPr>
+        <w:t xml:space="preserve"> </w:t>
+      </w:r>
+      <w:proofErr w:type="spellStart"/>
+      <w:r>
+        <w:rPr>
+          <w:rFonts w:ascii="Consolas" w:eastAsia="Times New Roman" w:hAnsi="Consolas" w:cs="Times New Roman"/>
+          <w:color w:val="D4D4D4"/>
+          <w:sz w:val="21"/>
+          <w:szCs w:val="21"/>
+        </w:rPr>
+        <w:t>amount</w:t>
+      </w:r>
+      <w:r>
+        <w:rPr>
+          <w:rFonts w:ascii="Consolas" w:eastAsia="Times New Roman" w:hAnsi="Consolas" w:cs="Times New Roman"/>
+          <w:color w:val="DCDCDC"/>
+          <w:sz w:val="21"/>
+          <w:szCs w:val="21"/>
+        </w:rPr>
+        <w:t>:</w:t>
+      </w:r>
+      <w:r>
+        <w:rPr>
+          <w:rFonts w:ascii="Consolas" w:eastAsia="Times New Roman" w:hAnsi="Consolas" w:cs="Times New Roman"/>
+          <w:color w:val="3DC9B0"/>
+          <w:sz w:val="21"/>
+          <w:szCs w:val="21"/>
+        </w:rPr>
+        <w:t>Amount</w:t>
+      </w:r>
+      <w:proofErr w:type="spellEnd"/>
+      <w:r>
+        <w:rPr>
+          <w:rFonts w:ascii="Consolas" w:eastAsia="Times New Roman" w:hAnsi="Consolas" w:cs="Times New Roman"/>
+          <w:color w:val="DCDCDC"/>
+          <w:sz w:val="21"/>
+          <w:szCs w:val="21"/>
+        </w:rPr>
+        <w:t>={</w:t>
+      </w:r>
+    </w:p>
+    <w:p>
+      <w:pPr>
+        <w:shd w:val="clear" w:color="auto" w:fill="1E1E1E"/>
+        <w:spacing w:after="0" w:line="285" w:lineRule="atLeast"/>
+        <w:rPr>
+          <w:rFonts w:ascii="Consolas" w:eastAsia="Times New Roman" w:hAnsi="Consolas" w:cs="Times New Roman"/>
+          <w:color w:val="D4D4D4"/>
+          <w:sz w:val="21"/>
+          <w:szCs w:val="21"/>
+        </w:rPr>
+      </w:pPr>
+      <w:r>
+        <w:rPr>
+          <w:rFonts w:ascii="Consolas" w:eastAsia="Times New Roman" w:hAnsi="Consolas" w:cs="Times New Roman"/>
+          <w:color w:val="D4D4D4"/>
+          <w:sz w:val="21"/>
+          <w:szCs w:val="21"/>
+        </w:rPr>
+        <w:lastRenderedPageBreak/>
+        <w:t xml:space="preserve">    </w:t>
+      </w:r>
+      <w:proofErr w:type="spellStart"/>
+      <w:proofErr w:type="gramStart"/>
+      <w:r>
+        <w:rPr>
+          <w:rFonts w:ascii="Consolas" w:eastAsia="Times New Roman" w:hAnsi="Consolas" w:cs="Times New Roman"/>
+          <w:color w:val="D4D4D4"/>
+          <w:sz w:val="21"/>
+          <w:szCs w:val="21"/>
+        </w:rPr>
+        <w:t>amountType</w:t>
+      </w:r>
+      <w:proofErr w:type="spellEnd"/>
+      <w:proofErr w:type="gramEnd"/>
+      <w:r>
+        <w:rPr>
+          <w:rFonts w:ascii="Consolas" w:eastAsia="Times New Roman" w:hAnsi="Consolas" w:cs="Times New Roman"/>
+          <w:color w:val="DCDCDC"/>
+          <w:sz w:val="21"/>
+          <w:szCs w:val="21"/>
+        </w:rPr>
+        <w:t>:</w:t>
+      </w:r>
+      <w:r>
+        <w:rPr>
+          <w:rFonts w:ascii="Consolas" w:eastAsia="Times New Roman" w:hAnsi="Consolas" w:cs="Times New Roman"/>
+          <w:color w:val="CE9178"/>
+          <w:sz w:val="21"/>
+          <w:szCs w:val="21"/>
+        </w:rPr>
+        <w:t>"Dollar"</w:t>
+      </w:r>
+      <w:r>
+        <w:rPr>
+          <w:rFonts w:ascii="Consolas" w:eastAsia="Times New Roman" w:hAnsi="Consolas" w:cs="Times New Roman"/>
+          <w:color w:val="DCDCDC"/>
+          <w:sz w:val="21"/>
+          <w:szCs w:val="21"/>
+        </w:rPr>
+        <w:t>,</w:t>
+      </w:r>
+    </w:p>
+    <w:p>
+      <w:pPr>
+        <w:shd w:val="clear" w:color="auto" w:fill="1E1E1E"/>
+        <w:spacing w:after="0" w:line="285" w:lineRule="atLeast"/>
+        <w:rPr>
+          <w:rFonts w:ascii="Consolas" w:eastAsia="Times New Roman" w:hAnsi="Consolas" w:cs="Times New Roman"/>
+          <w:color w:val="D4D4D4"/>
+          <w:sz w:val="21"/>
+          <w:szCs w:val="21"/>
+        </w:rPr>
+      </w:pPr>
+      <w:r>
+        <w:rPr>
+          <w:rFonts w:ascii="Consolas" w:eastAsia="Times New Roman" w:hAnsi="Consolas" w:cs="Times New Roman"/>
+          <w:color w:val="D4D4D4"/>
+          <w:sz w:val="21"/>
+          <w:szCs w:val="21"/>
+        </w:rPr>
+        <w:t xml:space="preserve">    </w:t>
+      </w:r>
+      <w:proofErr w:type="gramStart"/>
+      <w:r>
+        <w:rPr>
+          <w:rFonts w:ascii="Consolas" w:eastAsia="Times New Roman" w:hAnsi="Consolas" w:cs="Times New Roman"/>
+          <w:color w:val="D4D4D4"/>
+          <w:sz w:val="21"/>
+          <w:szCs w:val="21"/>
+        </w:rPr>
+        <w:t>subTotal</w:t>
+      </w:r>
+      <w:r>
+        <w:rPr>
+          <w:rFonts w:ascii="Consolas" w:eastAsia="Times New Roman" w:hAnsi="Consolas" w:cs="Times New Roman"/>
+          <w:color w:val="DCDCDC"/>
+          <w:sz w:val="21"/>
+          <w:szCs w:val="21"/>
+        </w:rPr>
+        <w:t>:</w:t>
+      </w:r>
+      <w:proofErr w:type="gramEnd"/>
+      <w:r>
+        <w:rPr>
+          <w:rFonts w:ascii="Consolas" w:eastAsia="Times New Roman" w:hAnsi="Consolas" w:cs="Times New Roman"/>
+          <w:color w:val="B5CEA8"/>
+          <w:sz w:val="21"/>
+          <w:szCs w:val="21"/>
+        </w:rPr>
+        <w:t>20</w:t>
+      </w:r>
+      <w:r>
+        <w:rPr>
+          <w:rFonts w:ascii="Consolas" w:eastAsia="Times New Roman" w:hAnsi="Consolas" w:cs="Times New Roman"/>
+          <w:color w:val="DCDCDC"/>
+          <w:sz w:val="21"/>
+          <w:szCs w:val="21"/>
+        </w:rPr>
+        <w:t>,</w:t>
+      </w:r>
+    </w:p>
+    <w:p>
+      <w:pPr>
+        <w:shd w:val="clear" w:color="auto" w:fill="1E1E1E"/>
+        <w:spacing w:after="0" w:line="285" w:lineRule="atLeast"/>
+        <w:rPr>
+          <w:rFonts w:ascii="Consolas" w:eastAsia="Times New Roman" w:hAnsi="Consolas" w:cs="Times New Roman"/>
+          <w:color w:val="D4D4D4"/>
+          <w:sz w:val="21"/>
+          <w:szCs w:val="21"/>
+        </w:rPr>
+      </w:pPr>
+      <w:r>
+        <w:rPr>
+          <w:rFonts w:ascii="Consolas" w:eastAsia="Times New Roman" w:hAnsi="Consolas" w:cs="Times New Roman"/>
+          <w:color w:val="D4D4D4"/>
+          <w:sz w:val="21"/>
+          <w:szCs w:val="21"/>
+        </w:rPr>
+        <w:t xml:space="preserve">    </w:t>
+      </w:r>
+      <w:proofErr w:type="gramStart"/>
+      <w:r>
+        <w:rPr>
+          <w:rFonts w:ascii="Consolas" w:eastAsia="Times New Roman" w:hAnsi="Consolas" w:cs="Times New Roman"/>
+          <w:color w:val="D4D4D4"/>
+          <w:sz w:val="21"/>
+          <w:szCs w:val="21"/>
+        </w:rPr>
+        <w:t>total</w:t>
+      </w:r>
+      <w:r>
+        <w:rPr>
+          <w:rFonts w:ascii="Consolas" w:eastAsia="Times New Roman" w:hAnsi="Consolas" w:cs="Times New Roman"/>
+          <w:color w:val="DCDCDC"/>
+          <w:sz w:val="21"/>
+          <w:szCs w:val="21"/>
+        </w:rPr>
+        <w:t>:</w:t>
+      </w:r>
+      <w:proofErr w:type="gramEnd"/>
+      <w:r>
+        <w:rPr>
+          <w:rFonts w:ascii="Consolas" w:eastAsia="Times New Roman" w:hAnsi="Consolas" w:cs="Times New Roman"/>
+          <w:color w:val="B5CEA8"/>
+          <w:sz w:val="21"/>
+          <w:szCs w:val="21"/>
+        </w:rPr>
+        <w:t>40</w:t>
+      </w:r>
+    </w:p>
+    <w:p>
+      <w:pPr>
+        <w:shd w:val="clear" w:color="auto" w:fill="1E1E1E"/>
+        <w:spacing w:after="0" w:line="285" w:lineRule="atLeast"/>
+        <w:rPr>
+          <w:rFonts w:ascii="Consolas" w:eastAsia="Times New Roman" w:hAnsi="Consolas" w:cs="Times New Roman"/>
+          <w:color w:val="D4D4D4"/>
+          <w:sz w:val="21"/>
+          <w:szCs w:val="21"/>
+        </w:rPr>
+      </w:pPr>
+      <w:r>
+        <w:rPr>
+          <w:rFonts w:ascii="Consolas" w:eastAsia="Times New Roman" w:hAnsi="Consolas" w:cs="Times New Roman"/>
+          <w:color w:val="D4D4D4"/>
+          <w:sz w:val="21"/>
+          <w:szCs w:val="21"/>
+        </w:rPr>
+        <w:t> </w:t>
+      </w:r>
+      <w:r>
+        <w:rPr>
+          <w:rFonts w:ascii="Consolas" w:eastAsia="Times New Roman" w:hAnsi="Consolas" w:cs="Times New Roman"/>
+          <w:color w:val="DCDCDC"/>
+          <w:sz w:val="21"/>
+          <w:szCs w:val="21"/>
+        </w:rPr>
+        <w:t>}</w:t>
+      </w:r>
+    </w:p>
+    <w:p>
+      <w:pPr>
+        <w:pStyle w:val="ListParagraph"/>
+        <w:shd w:val="clear" w:color="auto" w:fill="FFFFFE"/>
+        <w:spacing w:after="0" w:line="285" w:lineRule="atLeast"/>
+        <w:ind w:left="1080"/>
+        <w:rPr>
+          <w:rFonts w:ascii="Consolas" w:eastAsia="Times New Roman" w:hAnsi="Consolas" w:cs="Times New Roman"/>
+          <w:color w:val="000000"/>
+          <w:sz w:val="21"/>
+          <w:szCs w:val="21"/>
+        </w:rPr>
+      </w:pPr>
+    </w:p>
+    <w:p>
+      <w:pPr>
+        <w:pStyle w:val="ListParagraph"/>
+        <w:shd w:val="clear" w:color="auto" w:fill="FFFFFE"/>
+        <w:spacing w:after="0" w:line="285" w:lineRule="atLeast"/>
+        <w:ind w:left="1080"/>
+        <w:rPr>
+          <w:rFonts w:ascii="Consolas" w:eastAsia="Times New Roman" w:hAnsi="Consolas" w:cs="Times New Roman"/>
+          <w:color w:val="000000"/>
+          <w:sz w:val="21"/>
+          <w:szCs w:val="21"/>
+        </w:rPr>
+      </w:pPr>
+    </w:p>
+    <w:p>
+      <w:pPr>
+        <w:shd w:val="clear" w:color="auto" w:fill="FFFFFE"/>
+        <w:spacing w:after="0" w:line="285" w:lineRule="atLeast"/>
+        <w:rPr>
+          <w:rFonts w:ascii="Consolas" w:eastAsia="Times New Roman" w:hAnsi="Consolas" w:cs="Times New Roman"/>
+          <w:b/>
+          <w:color w:val="000000"/>
+          <w:sz w:val="21"/>
+          <w:szCs w:val="21"/>
+        </w:rPr>
+      </w:pPr>
+      <w:r>
+        <w:rPr>
+          <w:rFonts w:ascii="Consolas" w:eastAsia="Times New Roman" w:hAnsi="Consolas" w:cs="Times New Roman"/>
+          <w:color w:val="000000"/>
+          <w:sz w:val="21"/>
+          <w:szCs w:val="21"/>
+        </w:rPr>
+        <w:t>Question 12</w:t>
+      </w:r>
+      <w:proofErr w:type="gramStart"/>
+      <w:r>
+        <w:rPr>
+          <w:rFonts w:ascii="Consolas" w:eastAsia="Times New Roman" w:hAnsi="Consolas" w:cs="Times New Roman"/>
+          <w:color w:val="000000"/>
+          <w:sz w:val="21"/>
+          <w:szCs w:val="21"/>
+        </w:rPr>
+        <w:t>)</w:t>
+      </w:r>
+      <w:r>
+        <w:rPr>
+          <w:rFonts w:ascii="Consolas" w:eastAsia="Times New Roman" w:hAnsi="Consolas" w:cs="Times New Roman"/>
+          <w:b/>
+          <w:color w:val="000000"/>
+          <w:sz w:val="21"/>
+          <w:szCs w:val="21"/>
+        </w:rPr>
+        <w:t>What</w:t>
+      </w:r>
+      <w:proofErr w:type="gramEnd"/>
+      <w:r>
+        <w:rPr>
+          <w:rFonts w:ascii="Consolas" w:eastAsia="Times New Roman" w:hAnsi="Consolas" w:cs="Times New Roman"/>
+          <w:b/>
+          <w:color w:val="000000"/>
+          <w:sz w:val="21"/>
+          <w:szCs w:val="21"/>
+        </w:rPr>
+        <w:t xml:space="preserve"> is the difference between the type and interface Keywords?</w:t>
+      </w:r>
+    </w:p>
+    <w:p>
+      <w:pPr>
+        <w:pStyle w:val="ListParagraph"/>
+        <w:numPr>
+          <w:ilvl w:val="0"/>
+          <w:numId w:val="1"/>
+        </w:numPr>
+        <w:shd w:val="clear" w:color="auto" w:fill="FFFFFE"/>
+        <w:spacing w:after="0" w:line="285" w:lineRule="atLeast"/>
+        <w:rPr>
+          <w:rFonts w:ascii="Consolas" w:eastAsia="Times New Roman" w:hAnsi="Consolas" w:cs="Times New Roman"/>
+          <w:b/>
+          <w:color w:val="000000"/>
+          <w:sz w:val="21"/>
+          <w:szCs w:val="21"/>
+        </w:rPr>
+      </w:pPr>
+      <w:r>
+        <w:rPr>
+          <w:rFonts w:ascii="Consolas" w:eastAsia="Times New Roman" w:hAnsi="Consolas" w:cs="Times New Roman"/>
+          <w:color w:val="000000"/>
+          <w:sz w:val="21"/>
+          <w:szCs w:val="21"/>
+        </w:rPr>
+        <w:t xml:space="preserve">The type and interface both can be used to declare the object structures in the </w:t>
+      </w:r>
+      <w:proofErr w:type="spellStart"/>
+      <w:proofErr w:type="gramStart"/>
+      <w:r>
+        <w:rPr>
+          <w:rFonts w:ascii="Consolas" w:eastAsia="Times New Roman" w:hAnsi="Consolas" w:cs="Times New Roman"/>
+          <w:color w:val="000000"/>
+          <w:sz w:val="21"/>
+          <w:szCs w:val="21"/>
+        </w:rPr>
+        <w:t>javascript</w:t>
+      </w:r>
+      <w:proofErr w:type="spellEnd"/>
+      <w:r>
+        <w:rPr>
+          <w:rFonts w:ascii="Consolas" w:eastAsia="Times New Roman" w:hAnsi="Consolas" w:cs="Times New Roman"/>
+          <w:color w:val="000000"/>
+          <w:sz w:val="21"/>
+          <w:szCs w:val="21"/>
+        </w:rPr>
+        <w:t xml:space="preserve"> .</w:t>
+      </w:r>
+      <w:proofErr w:type="gramEnd"/>
+      <w:r>
+        <w:rPr>
+          <w:rFonts w:ascii="Consolas" w:eastAsia="Times New Roman" w:hAnsi="Consolas" w:cs="Times New Roman"/>
+          <w:color w:val="000000"/>
+          <w:sz w:val="21"/>
+          <w:szCs w:val="21"/>
+        </w:rPr>
+        <w:t xml:space="preserve"> </w:t>
+      </w:r>
+    </w:p>
+    <w:p>
+      <w:pPr>
+        <w:pStyle w:val="ListParagraph"/>
+        <w:numPr>
+          <w:ilvl w:val="0"/>
+          <w:numId w:val="1"/>
+        </w:numPr>
+        <w:shd w:val="clear" w:color="auto" w:fill="FFFFFE"/>
+        <w:spacing w:after="0" w:line="285" w:lineRule="atLeast"/>
+        <w:rPr>
+          <w:rFonts w:ascii="Consolas" w:eastAsia="Times New Roman" w:hAnsi="Consolas" w:cs="Times New Roman"/>
+          <w:b/>
+          <w:color w:val="000000"/>
+          <w:sz w:val="21"/>
+          <w:szCs w:val="21"/>
+        </w:rPr>
+      </w:pPr>
+      <w:r>
+        <w:rPr>
+          <w:rFonts w:ascii="Consolas" w:eastAsia="Times New Roman" w:hAnsi="Consolas" w:cs="Times New Roman"/>
+          <w:color w:val="000000"/>
+          <w:sz w:val="21"/>
+          <w:szCs w:val="21"/>
+        </w:rPr>
+        <w:t>But types and interface has some minute differences</w:t>
+      </w:r>
+    </w:p>
+    <w:p>
+      <w:pPr>
+        <w:pStyle w:val="ListParagraph"/>
+        <w:numPr>
+          <w:ilvl w:val="1"/>
+          <w:numId w:val="1"/>
+        </w:numPr>
+        <w:shd w:val="clear" w:color="auto" w:fill="FFFFFE"/>
+        <w:spacing w:after="0" w:line="285" w:lineRule="atLeast"/>
+        <w:rPr>
+          <w:rFonts w:ascii="Consolas" w:eastAsia="Times New Roman" w:hAnsi="Consolas" w:cs="Times New Roman"/>
+          <w:b/>
+          <w:color w:val="000000"/>
+          <w:sz w:val="21"/>
+          <w:szCs w:val="21"/>
+        </w:rPr>
+      </w:pPr>
+      <w:proofErr w:type="spellStart"/>
+      <w:r>
+        <w:rPr>
+          <w:rFonts w:ascii="Consolas" w:eastAsia="Times New Roman" w:hAnsi="Consolas" w:cs="Times New Roman"/>
+          <w:b/>
+          <w:color w:val="000000"/>
+          <w:sz w:val="21"/>
+          <w:szCs w:val="21"/>
+        </w:rPr>
+        <w:t>Differnce</w:t>
+      </w:r>
+      <w:proofErr w:type="spellEnd"/>
+      <w:r>
+        <w:rPr>
+          <w:rFonts w:ascii="Consolas" w:eastAsia="Times New Roman" w:hAnsi="Consolas" w:cs="Times New Roman"/>
+          <w:b/>
+          <w:color w:val="000000"/>
+          <w:sz w:val="21"/>
+          <w:szCs w:val="21"/>
+        </w:rPr>
+        <w:t xml:space="preserve"> 1) Primitive Type allocation</w:t>
+      </w:r>
+    </w:p>
+    <w:p>
+      <w:pPr>
+        <w:pStyle w:val="ListParagraph"/>
+        <w:numPr>
+          <w:ilvl w:val="1"/>
+          <w:numId w:val="1"/>
+        </w:numPr>
+        <w:shd w:val="clear" w:color="auto" w:fill="FFFFFE"/>
+        <w:spacing w:after="0" w:line="285" w:lineRule="atLeast"/>
+        <w:rPr>
+          <w:rFonts w:ascii="Consolas" w:eastAsia="Times New Roman" w:hAnsi="Consolas" w:cs="Times New Roman"/>
+          <w:b/>
+          <w:color w:val="000000"/>
+          <w:sz w:val="21"/>
+          <w:szCs w:val="21"/>
+        </w:rPr>
+      </w:pPr>
+      <w:r>
+        <w:rPr>
+          <w:rFonts w:ascii="Consolas" w:eastAsia="Times New Roman" w:hAnsi="Consolas" w:cs="Times New Roman"/>
+          <w:b/>
+          <w:color w:val="000000"/>
+          <w:sz w:val="21"/>
+          <w:szCs w:val="21"/>
+        </w:rPr>
+        <w:t xml:space="preserve">Types: </w:t>
+      </w:r>
+      <w:r>
+        <w:rPr>
+          <w:rFonts w:ascii="Consolas" w:eastAsia="Times New Roman" w:hAnsi="Consolas" w:cs="Times New Roman"/>
+          <w:color w:val="000000"/>
+          <w:sz w:val="21"/>
+          <w:szCs w:val="21"/>
+        </w:rPr>
+        <w:t xml:space="preserve">can be used with the </w:t>
+      </w:r>
+      <w:r>
+        <w:rPr>
+          <w:rFonts w:ascii="Consolas" w:eastAsia="Times New Roman" w:hAnsi="Consolas" w:cs="Times New Roman"/>
+          <w:color w:val="000000"/>
+          <w:sz w:val="21"/>
+          <w:szCs w:val="21"/>
+        </w:rPr>
+        <w:t xml:space="preserve">primitive data types with intersections </w:t>
+      </w:r>
+    </w:p>
+    <w:p>
+      <w:pPr>
+        <w:pStyle w:val="ListParagraph"/>
+        <w:numPr>
+          <w:ilvl w:val="0"/>
+          <w:numId w:val="1"/>
+        </w:numPr>
+        <w:shd w:val="clear" w:color="auto" w:fill="1E1E1E"/>
+        <w:spacing w:after="0" w:line="285" w:lineRule="atLeast"/>
+        <w:rPr>
+          <w:rFonts w:ascii="Consolas" w:eastAsia="Times New Roman" w:hAnsi="Consolas" w:cs="Times New Roman"/>
+          <w:color w:val="D4D4D4"/>
+          <w:sz w:val="21"/>
+          <w:szCs w:val="21"/>
+        </w:rPr>
+      </w:pPr>
+      <w:r>
+        <w:rPr>
+          <w:rFonts w:ascii="Consolas" w:eastAsia="Times New Roman" w:hAnsi="Consolas" w:cs="Times New Roman"/>
+          <w:color w:val="D4D4D4"/>
+          <w:sz w:val="21"/>
+          <w:szCs w:val="21"/>
+        </w:rPr>
+        <w:t> </w:t>
+      </w:r>
+      <w:r>
+        <w:rPr>
+          <w:rFonts w:ascii="Consolas" w:eastAsia="Times New Roman" w:hAnsi="Consolas" w:cs="Times New Roman"/>
+          <w:color w:val="7CAF3D"/>
+          <w:sz w:val="21"/>
+          <w:szCs w:val="21"/>
+        </w:rPr>
+        <w:t xml:space="preserve">// type having the primitive data type </w:t>
+      </w:r>
+    </w:p>
+    <w:p>
+      <w:pPr>
+        <w:pStyle w:val="ListParagraph"/>
+        <w:numPr>
+          <w:ilvl w:val="0"/>
+          <w:numId w:val="1"/>
+        </w:numPr>
+        <w:shd w:val="clear" w:color="auto" w:fill="1E1E1E"/>
+        <w:spacing w:after="0" w:line="285" w:lineRule="atLeast"/>
+        <w:rPr>
+          <w:rFonts w:ascii="Consolas" w:eastAsia="Times New Roman" w:hAnsi="Consolas" w:cs="Times New Roman"/>
+          <w:color w:val="D4D4D4"/>
+          <w:sz w:val="21"/>
+          <w:szCs w:val="21"/>
+        </w:rPr>
+      </w:pPr>
+      <w:r>
+        <w:rPr>
+          <w:rFonts w:ascii="Consolas" w:eastAsia="Times New Roman" w:hAnsi="Consolas" w:cs="Times New Roman"/>
+          <w:color w:val="D4D4D4"/>
+          <w:sz w:val="21"/>
+          <w:szCs w:val="21"/>
+        </w:rPr>
+        <w:t> </w:t>
+      </w:r>
+      <w:r>
+        <w:rPr>
+          <w:rFonts w:ascii="Consolas" w:eastAsia="Times New Roman" w:hAnsi="Consolas" w:cs="Times New Roman"/>
+          <w:color w:val="569CD6"/>
+          <w:sz w:val="21"/>
+          <w:szCs w:val="21"/>
+        </w:rPr>
+        <w:t>type</w:t>
+      </w:r>
+      <w:r>
+        <w:rPr>
+          <w:rFonts w:ascii="Consolas" w:eastAsia="Times New Roman" w:hAnsi="Consolas" w:cs="Times New Roman"/>
+          <w:color w:val="D4D4D4"/>
+          <w:sz w:val="21"/>
+          <w:szCs w:val="21"/>
+        </w:rPr>
+        <w:t xml:space="preserve"> </w:t>
+      </w:r>
+      <w:proofErr w:type="spellStart"/>
+      <w:r>
+        <w:rPr>
+          <w:rFonts w:ascii="Consolas" w:eastAsia="Times New Roman" w:hAnsi="Consolas" w:cs="Times New Roman"/>
+          <w:color w:val="D4D4D4"/>
+          <w:sz w:val="21"/>
+          <w:szCs w:val="21"/>
+        </w:rPr>
+        <w:t>edcg</w:t>
+      </w:r>
+      <w:proofErr w:type="spellEnd"/>
+      <w:r>
+        <w:rPr>
+          <w:rFonts w:ascii="Consolas" w:eastAsia="Times New Roman" w:hAnsi="Consolas" w:cs="Times New Roman"/>
+          <w:color w:val="DCDCDC"/>
+          <w:sz w:val="21"/>
+          <w:szCs w:val="21"/>
+        </w:rPr>
+        <w:t>=</w:t>
+      </w:r>
+      <w:proofErr w:type="spellStart"/>
+      <w:r>
+        <w:rPr>
+          <w:rFonts w:ascii="Consolas" w:eastAsia="Times New Roman" w:hAnsi="Consolas" w:cs="Times New Roman"/>
+          <w:color w:val="569CD6"/>
+          <w:sz w:val="21"/>
+          <w:szCs w:val="21"/>
+        </w:rPr>
+        <w:t>number</w:t>
+      </w:r>
+      <w:r>
+        <w:rPr>
+          <w:rFonts w:ascii="Consolas" w:eastAsia="Times New Roman" w:hAnsi="Consolas" w:cs="Times New Roman"/>
+          <w:color w:val="DCDCDC"/>
+          <w:sz w:val="21"/>
+          <w:szCs w:val="21"/>
+        </w:rPr>
+        <w:t>|</w:t>
+      </w:r>
+      <w:r>
+        <w:rPr>
+          <w:rFonts w:ascii="Consolas" w:eastAsia="Times New Roman" w:hAnsi="Consolas" w:cs="Times New Roman"/>
+          <w:color w:val="569CD6"/>
+          <w:sz w:val="21"/>
+          <w:szCs w:val="21"/>
+        </w:rPr>
+        <w:t>string</w:t>
+      </w:r>
+      <w:proofErr w:type="spellEnd"/>
+    </w:p>
+    <w:p>
+      <w:pPr>
+        <w:pStyle w:val="ListParagraph"/>
+        <w:numPr>
+          <w:ilvl w:val="1"/>
+          <w:numId w:val="1"/>
+        </w:numPr>
+        <w:shd w:val="clear" w:color="auto" w:fill="FFFFFE"/>
+        <w:spacing w:after="0" w:line="285" w:lineRule="atLeast"/>
+        <w:rPr>
+          <w:rFonts w:ascii="Consolas" w:eastAsia="Times New Roman" w:hAnsi="Consolas" w:cs="Times New Roman"/>
+          <w:b/>
+          <w:color w:val="000000"/>
+          <w:sz w:val="21"/>
+          <w:szCs w:val="21"/>
+        </w:rPr>
+      </w:pPr>
+      <w:r>
+        <w:rPr>
+          <w:rFonts w:ascii="Consolas" w:eastAsia="Times New Roman" w:hAnsi="Consolas" w:cs="Times New Roman"/>
+          <w:color w:val="000000"/>
+          <w:sz w:val="21"/>
+          <w:szCs w:val="21"/>
+        </w:rPr>
+        <w:t xml:space="preserve">With the interface </w:t>
+      </w:r>
+      <w:proofErr w:type="spellStart"/>
+      <w:r>
+        <w:rPr>
+          <w:rFonts w:ascii="Consolas" w:eastAsia="Times New Roman" w:hAnsi="Consolas" w:cs="Times New Roman"/>
+          <w:color w:val="000000"/>
+          <w:sz w:val="21"/>
+          <w:szCs w:val="21"/>
+        </w:rPr>
+        <w:t>its</w:t>
+      </w:r>
+      <w:proofErr w:type="spellEnd"/>
+      <w:r>
+        <w:rPr>
+          <w:rFonts w:ascii="Consolas" w:eastAsia="Times New Roman" w:hAnsi="Consolas" w:cs="Times New Roman"/>
+          <w:color w:val="000000"/>
+          <w:sz w:val="21"/>
+          <w:szCs w:val="21"/>
+        </w:rPr>
+        <w:t xml:space="preserve"> not possible</w:t>
+      </w:r>
+    </w:p>
+    <w:p>
+      <w:pPr>
+        <w:shd w:val="clear" w:color="auto" w:fill="FFFFFE"/>
+        <w:spacing w:after="0" w:line="285" w:lineRule="atLeast"/>
+        <w:ind w:left="1440"/>
+        <w:rPr>
+          <w:rFonts w:ascii="Consolas" w:eastAsia="Times New Roman" w:hAnsi="Consolas" w:cs="Times New Roman"/>
+          <w:b/>
+          <w:color w:val="000000"/>
+          <w:sz w:val="21"/>
+          <w:szCs w:val="21"/>
+        </w:rPr>
+      </w:pPr>
+      <w:r>
+        <w:rPr>
+          <w:rFonts w:ascii="Consolas" w:eastAsia="Times New Roman" w:hAnsi="Consolas" w:cs="Times New Roman"/>
+          <w:b/>
+          <w:color w:val="000000"/>
+          <w:sz w:val="21"/>
+          <w:szCs w:val="21"/>
+        </w:rPr>
+        <w:t xml:space="preserve">Differnce2) Dynamic Merging </w:t>
+      </w:r>
+    </w:p>
+    <w:p>
+      <w:pPr>
+        <w:shd w:val="clear" w:color="auto" w:fill="FFFFFE"/>
+        <w:spacing w:after="0" w:line="285" w:lineRule="atLeast"/>
+        <w:ind w:left="1440"/>
+        <w:rPr>
+          <w:rFonts w:ascii="Consolas" w:eastAsia="Times New Roman" w:hAnsi="Consolas" w:cs="Times New Roman"/>
+          <w:color w:val="000000"/>
+          <w:sz w:val="21"/>
+          <w:szCs w:val="21"/>
+        </w:rPr>
+      </w:pPr>
+      <w:r>
+        <w:rPr>
+          <w:rFonts w:ascii="Consolas" w:eastAsia="Times New Roman" w:hAnsi="Consolas" w:cs="Times New Roman"/>
+          <w:b/>
+          <w:color w:val="000000"/>
+          <w:sz w:val="21"/>
+          <w:szCs w:val="21"/>
+        </w:rPr>
+        <w:tab/>
+      </w:r>
+      <w:proofErr w:type="gramStart"/>
+      <w:r>
+        <w:rPr>
+          <w:rFonts w:ascii="Consolas" w:eastAsia="Times New Roman" w:hAnsi="Consolas" w:cs="Times New Roman"/>
+          <w:b/>
+          <w:color w:val="000000"/>
+          <w:sz w:val="21"/>
+          <w:szCs w:val="21"/>
+        </w:rPr>
+        <w:t>Types :</w:t>
+      </w:r>
+      <w:proofErr w:type="gramEnd"/>
+      <w:r>
+        <w:rPr>
+          <w:rFonts w:ascii="Consolas" w:eastAsia="Times New Roman" w:hAnsi="Consolas" w:cs="Times New Roman"/>
+          <w:b/>
+          <w:color w:val="000000"/>
+          <w:sz w:val="21"/>
+          <w:szCs w:val="21"/>
+        </w:rPr>
+        <w:t xml:space="preserve"> </w:t>
+      </w:r>
+      <w:r>
+        <w:rPr>
+          <w:rFonts w:ascii="Consolas" w:eastAsia="Times New Roman" w:hAnsi="Consolas" w:cs="Times New Roman"/>
+          <w:color w:val="000000"/>
+          <w:sz w:val="21"/>
+          <w:szCs w:val="21"/>
+        </w:rPr>
+        <w:t>Dynamic Merging is not possible cant declare two type with the same name</w:t>
+      </w:r>
+    </w:p>
+    <w:p>
+      <w:pPr>
+        <w:shd w:val="clear" w:color="auto" w:fill="FFFFFE"/>
+        <w:spacing w:after="0" w:line="285" w:lineRule="atLeast"/>
+        <w:ind w:left="1440"/>
+        <w:rPr>
+          <w:rFonts w:ascii="Consolas" w:eastAsia="Times New Roman" w:hAnsi="Consolas" w:cs="Times New Roman"/>
+          <w:color w:val="000000"/>
+          <w:sz w:val="21"/>
+          <w:szCs w:val="21"/>
+        </w:rPr>
+      </w:pPr>
+      <w:r>
+        <w:rPr>
+          <w:rFonts w:ascii="Consolas" w:eastAsia="Times New Roman" w:hAnsi="Consolas" w:cs="Times New Roman"/>
+          <w:b/>
+          <w:color w:val="000000"/>
+          <w:sz w:val="21"/>
+          <w:szCs w:val="21"/>
+        </w:rPr>
+        <w:tab/>
+      </w:r>
+      <w:proofErr w:type="gramStart"/>
+      <w:r>
+        <w:rPr>
+          <w:rFonts w:ascii="Consolas" w:eastAsia="Times New Roman" w:hAnsi="Consolas" w:cs="Times New Roman"/>
+          <w:b/>
+          <w:color w:val="000000"/>
+          <w:sz w:val="21"/>
+          <w:szCs w:val="21"/>
+        </w:rPr>
+        <w:t>Interface :</w:t>
+      </w:r>
+      <w:proofErr w:type="gramEnd"/>
+      <w:r>
+        <w:rPr>
+          <w:rFonts w:ascii="Consolas" w:eastAsia="Times New Roman" w:hAnsi="Consolas" w:cs="Times New Roman"/>
+          <w:color w:val="000000"/>
+          <w:sz w:val="21"/>
+          <w:szCs w:val="21"/>
+        </w:rPr>
+        <w:t xml:space="preserve"> Dynamic Merging is possible and we can declare the interface with the same name it will auto merge</w:t>
+      </w:r>
+    </w:p>
+    <w:p>
+      <w:pPr>
+        <w:shd w:val="clear" w:color="auto" w:fill="FFFFFE"/>
+        <w:spacing w:after="0" w:line="285" w:lineRule="atLeast"/>
+        <w:rPr>
+          <w:rFonts w:ascii="Consolas" w:eastAsia="Times New Roman" w:hAnsi="Consolas" w:cs="Times New Roman"/>
+          <w:color w:val="000000"/>
+          <w:sz w:val="21"/>
+          <w:szCs w:val="21"/>
+        </w:rPr>
+      </w:pPr>
+      <w:r>
+        <w:rPr>
+          <w:rFonts w:ascii="Consolas" w:eastAsia="Times New Roman" w:hAnsi="Consolas" w:cs="Times New Roman"/>
+          <w:b/>
+          <w:color w:val="000000"/>
+          <w:sz w:val="21"/>
+          <w:szCs w:val="21"/>
+        </w:rPr>
+        <w:t>**More Difference to be added</w:t>
+      </w:r>
+    </w:p>
+    <w:p>
+      <w:pPr>
+        <w:pStyle w:val="ListParagraph"/>
+        <w:shd w:val="clear" w:color="auto" w:fill="FFFFFE"/>
+        <w:spacing w:after="0" w:line="285" w:lineRule="atLeast"/>
+        <w:ind w:left="1080"/>
+        <w:rPr>
+          <w:rFonts w:ascii="Consolas" w:eastAsia="Times New Roman" w:hAnsi="Consolas" w:cs="Times New Roman"/>
+          <w:color w:val="000000"/>
+          <w:sz w:val="21"/>
+          <w:szCs w:val="21"/>
+        </w:rPr>
+      </w:pPr>
+    </w:p>
+    <w:p>
+      <w:pPr>
+        <w:shd w:val="clear" w:color="auto" w:fill="FFFFFE"/>
+        <w:spacing w:after="0" w:line="285" w:lineRule="atLeast"/>
+        <w:rPr>
+          <w:rFonts w:ascii="Consolas" w:eastAsia="Times New Roman" w:hAnsi="Consolas" w:cs="Times New Roman"/>
+          <w:b/>
+          <w:color w:val="000000"/>
+          <w:sz w:val="21"/>
+          <w:szCs w:val="21"/>
+        </w:rPr>
+      </w:pPr>
+      <w:r>
+        <w:rPr>
+          <w:rFonts w:ascii="Consolas" w:eastAsia="Times New Roman" w:hAnsi="Consolas" w:cs="Times New Roman"/>
+          <w:color w:val="000000"/>
+          <w:sz w:val="21"/>
+          <w:szCs w:val="21"/>
+        </w:rPr>
+        <w:t>Question 13)</w:t>
+      </w:r>
+      <w:r>
+        <w:rPr>
+          <w:rFonts w:ascii="Consolas" w:eastAsia="Times New Roman" w:hAnsi="Consolas" w:cs="Times New Roman"/>
+          <w:color w:val="000000"/>
+          <w:sz w:val="21"/>
+          <w:szCs w:val="21"/>
+        </w:rPr>
+        <w:t xml:space="preserve"> </w:t>
+      </w:r>
+      <w:proofErr w:type="gramStart"/>
+      <w:r>
+        <w:rPr>
+          <w:rFonts w:ascii="Consolas" w:eastAsia="Times New Roman" w:hAnsi="Consolas" w:cs="Times New Roman"/>
+          <w:b/>
+          <w:color w:val="000000"/>
+          <w:sz w:val="21"/>
+          <w:szCs w:val="21"/>
+        </w:rPr>
+        <w:t>What</w:t>
+      </w:r>
+      <w:proofErr w:type="gramEnd"/>
+      <w:r>
+        <w:rPr>
+          <w:rFonts w:ascii="Consolas" w:eastAsia="Times New Roman" w:hAnsi="Consolas" w:cs="Times New Roman"/>
+          <w:b/>
+          <w:color w:val="000000"/>
+          <w:sz w:val="21"/>
+          <w:szCs w:val="21"/>
+        </w:rPr>
+        <w:t xml:space="preserve"> is the extends and implements keyword in typescript?</w:t>
+      </w:r>
+    </w:p>
+    <w:p>
+      <w:pPr>
+        <w:pStyle w:val="ListParagraph"/>
+        <w:numPr>
+          <w:ilvl w:val="0"/>
+          <w:numId w:val="1"/>
+        </w:numPr>
+        <w:shd w:val="clear" w:color="auto" w:fill="FFFFFE"/>
+        <w:spacing w:after="0" w:line="285" w:lineRule="atLeast"/>
+        <w:rPr>
+          <w:rFonts w:ascii="Consolas" w:eastAsia="Times New Roman" w:hAnsi="Consolas" w:cs="Times New Roman"/>
+          <w:color w:val="000000"/>
+          <w:sz w:val="21"/>
+          <w:szCs w:val="21"/>
+        </w:rPr>
+      </w:pPr>
+      <w:r>
+        <w:rPr>
+          <w:rFonts w:ascii="Consolas" w:eastAsia="Times New Roman" w:hAnsi="Consolas" w:cs="Times New Roman"/>
+          <w:color w:val="000000"/>
+          <w:sz w:val="21"/>
+          <w:szCs w:val="21"/>
+        </w:rPr>
+        <w:t xml:space="preserve">The extends and implements keyword is generally used with the interface to extend the interface </w:t>
+      </w:r>
+      <w:proofErr w:type="gramStart"/>
+      <w:r>
+        <w:rPr>
+          <w:rFonts w:ascii="Consolas" w:eastAsia="Times New Roman" w:hAnsi="Consolas" w:cs="Times New Roman"/>
+          <w:color w:val="000000"/>
+          <w:sz w:val="21"/>
+          <w:szCs w:val="21"/>
+        </w:rPr>
+        <w:t>structure .</w:t>
+      </w:r>
+      <w:proofErr w:type="gramEnd"/>
+      <w:r>
+        <w:rPr>
+          <w:rFonts w:ascii="Consolas" w:eastAsia="Times New Roman" w:hAnsi="Consolas" w:cs="Times New Roman"/>
+          <w:color w:val="000000"/>
+          <w:sz w:val="21"/>
+          <w:szCs w:val="21"/>
+        </w:rPr>
+        <w:t xml:space="preserve"> </w:t>
+      </w:r>
+    </w:p>
+    <w:p>
+      <w:pPr>
+        <w:pStyle w:val="ListParagraph"/>
+        <w:numPr>
+          <w:ilvl w:val="0"/>
+          <w:numId w:val="1"/>
+        </w:numPr>
+        <w:shd w:val="clear" w:color="auto" w:fill="FFFFFE"/>
+        <w:spacing w:after="0" w:line="285" w:lineRule="atLeast"/>
+        <w:rPr>
+          <w:rFonts w:ascii="Consolas" w:eastAsia="Times New Roman" w:hAnsi="Consolas" w:cs="Times New Roman"/>
+          <w:color w:val="000000"/>
+          <w:sz w:val="21"/>
+          <w:szCs w:val="21"/>
+        </w:rPr>
+      </w:pPr>
+      <w:r>
+        <w:rPr>
+          <w:rFonts w:ascii="Consolas" w:eastAsia="Times New Roman" w:hAnsi="Consolas" w:cs="Times New Roman"/>
+          <w:color w:val="000000"/>
+          <w:sz w:val="21"/>
+          <w:szCs w:val="21"/>
+        </w:rPr>
+        <w:t xml:space="preserve">The extends and implements words are taken from OOP programming language where extends means the interface can take properties of the parent interface </w:t>
+      </w:r>
+    </w:p>
+    <w:p>
+      <w:pPr>
+        <w:pStyle w:val="ListParagraph"/>
+        <w:numPr>
+          <w:ilvl w:val="0"/>
+          <w:numId w:val="1"/>
+        </w:numPr>
+        <w:shd w:val="clear" w:color="auto" w:fill="FFFFFE"/>
+        <w:spacing w:after="0" w:line="285" w:lineRule="atLeast"/>
+        <w:rPr>
+          <w:rFonts w:ascii="Consolas" w:eastAsia="Times New Roman" w:hAnsi="Consolas" w:cs="Times New Roman"/>
+          <w:color w:val="000000"/>
+          <w:sz w:val="21"/>
+          <w:szCs w:val="21"/>
+        </w:rPr>
+      </w:pPr>
+      <w:r>
+        <w:rPr>
+          <w:rFonts w:ascii="Consolas" w:eastAsia="Times New Roman" w:hAnsi="Consolas" w:cs="Times New Roman"/>
+          <w:color w:val="000000"/>
+          <w:sz w:val="21"/>
+          <w:szCs w:val="21"/>
+        </w:rPr>
+        <w:t xml:space="preserve">Implements is keywords which poses the restriction that </w:t>
+      </w:r>
+      <w:proofErr w:type="spellStart"/>
+      <w:r>
+        <w:rPr>
+          <w:rFonts w:ascii="Consolas" w:eastAsia="Times New Roman" w:hAnsi="Consolas" w:cs="Times New Roman"/>
+          <w:color w:val="000000"/>
+          <w:sz w:val="21"/>
+          <w:szCs w:val="21"/>
+        </w:rPr>
+        <w:t>what ever</w:t>
+      </w:r>
+      <w:proofErr w:type="spellEnd"/>
+      <w:r>
+        <w:rPr>
+          <w:rFonts w:ascii="Consolas" w:eastAsia="Times New Roman" w:hAnsi="Consolas" w:cs="Times New Roman"/>
+          <w:color w:val="000000"/>
+          <w:sz w:val="21"/>
+          <w:szCs w:val="21"/>
+        </w:rPr>
+        <w:t xml:space="preserve"> the interface we are implementing all its attributes should be </w:t>
+      </w:r>
+      <w:proofErr w:type="gramStart"/>
+      <w:r>
+        <w:rPr>
+          <w:rFonts w:ascii="Consolas" w:eastAsia="Times New Roman" w:hAnsi="Consolas" w:cs="Times New Roman"/>
+          <w:color w:val="000000"/>
+          <w:sz w:val="21"/>
+          <w:szCs w:val="21"/>
+        </w:rPr>
+        <w:t>used .</w:t>
+      </w:r>
+      <w:proofErr w:type="gramEnd"/>
+    </w:p>
+    <w:p>
+      <w:pPr>
+        <w:pStyle w:val="ListParagraph"/>
+        <w:shd w:val="clear" w:color="auto" w:fill="FFFFFE"/>
+        <w:spacing w:after="0" w:line="285" w:lineRule="atLeast"/>
+        <w:ind w:left="1080"/>
+        <w:rPr>
+          <w:rFonts w:ascii="Consolas" w:eastAsia="Times New Roman" w:hAnsi="Consolas" w:cs="Times New Roman"/>
+          <w:color w:val="000000"/>
+          <w:sz w:val="21"/>
+          <w:szCs w:val="21"/>
+        </w:rPr>
+      </w:pPr>
     </w:p>
     <w:p>
       <w:pPr>
@@ -4355,7 +7373,7 @@
         <w:rFonts w:ascii="Courier New" w:hAnsi="Courier New" w:cs="Courier New" w:hint="default"/>
       </w:rPr>
     </w:lvl>
-    <w:lvl w:ilvl="2" w:tplc="40090005" w:tentative="1">
+    <w:lvl w:ilvl="2" w:tplc="40090005">
       <w:start w:val="1"/>
       <w:numFmt w:val="bullet"/>
       <w:lvlText w:val=""/>
@@ -4936,7 +7954,7 @@
 </file>
 
 <file path=customXml/itemProps1.xml><?xml version="1.0" encoding="utf-8"?>
-<ds:datastoreItem xmlns:ds="http://schemas.openxmlformats.org/officeDocument/2006/customXml" ds:itemID="{109CDD6E-7565-4D42-BD96-660615732966}">
+<ds:datastoreItem xmlns:ds="http://schemas.openxmlformats.org/officeDocument/2006/customXml" ds:itemID="{87857915-AC5F-484A-8CA9-8D9E830EDEAB}">
   <ds:schemaRefs>
     <ds:schemaRef ds:uri="http://schemas.openxmlformats.org/officeDocument/2006/bibliography"/>
   </ds:schemaRefs>

</xml_diff>